<commit_message>
change by maam ~~by Sahil
</commit_message>
<xml_diff>
--- a/Docs/1.Proejct Report Sample - Index and Other pages.docx
+++ b/Docs/1.Proejct Report Sample - Index and Other pages.docx
@@ -45,25 +45,16 @@
         <w:pStyle w:val="Title"/>
       </w:pPr>
       <w:r>
-        <w:t>Employee</w:t>
-      </w:r>
-      <w:r>
-        <w:rPr>
-          <w:spacing w:val="-4"/>
-        </w:rPr>
-        <w:t xml:space="preserve"> </w:t>
-      </w:r>
-      <w:r>
-        <w:t>Management</w:t>
-      </w:r>
-      <w:r>
-        <w:rPr>
-          <w:spacing w:val="-4"/>
-        </w:rPr>
-        <w:t xml:space="preserve"> </w:t>
-      </w:r>
-      <w:r>
-        <w:t>System</w:t>
+        <w:t xml:space="preserve">MENTAL </w:t>
+      </w:r>
+      <w:r>
+        <w:t>AND</w:t>
+      </w:r>
+      <w:r>
+        <w:t xml:space="preserve"> PHYSICAL</w:t>
+      </w:r>
+      <w:r>
+        <w:t xml:space="preserve"> HEALTH CARE</w:t>
       </w:r>
     </w:p>
     <w:p>
@@ -110,7 +101,7 @@
     <w:tbl>
       <w:tblPr>
         <w:tblW w:w="0" w:type="auto"/>
-        <w:tblInd w:w="1537" w:type="dxa"/>
+        <w:tblInd w:w="-115" w:type="dxa"/>
         <w:tblLayout w:type="fixed"/>
         <w:tblCellMar>
           <w:left w:w="0" w:type="dxa"/>
@@ -119,16 +110,17 @@
         <w:tblLook w:val="01E0" w:firstRow="1" w:lastRow="1" w:firstColumn="1" w:lastColumn="1" w:noHBand="0" w:noVBand="0"/>
       </w:tblPr>
       <w:tblGrid>
-        <w:gridCol w:w="3015"/>
-        <w:gridCol w:w="2583"/>
+        <w:gridCol w:w="5992"/>
+        <w:gridCol w:w="35"/>
+        <w:gridCol w:w="2781"/>
       </w:tblGrid>
       <w:tr>
         <w:trPr>
-          <w:trHeight w:val="359"/>
+          <w:trHeight w:val="251"/>
         </w:trPr>
         <w:tc>
           <w:tcPr>
-            <w:tcW w:w="3015" w:type="dxa"/>
+            <w:tcW w:w="5992" w:type="dxa"/>
           </w:tcPr>
           <w:p>
             <w:pPr>
@@ -144,28 +136,29 @@
                 <w:b/>
                 <w:sz w:val="32"/>
               </w:rPr>
-              <w:t>STUDENT</w:t>
-            </w:r>
-            <w:r>
-              <w:rPr>
-                <w:b/>
-                <w:spacing w:val="-6"/>
-                <w:sz w:val="32"/>
-              </w:rPr>
-              <w:t xml:space="preserve"> </w:t>
-            </w:r>
-            <w:r>
-              <w:rPr>
-                <w:b/>
-                <w:sz w:val="32"/>
-              </w:rPr>
-              <w:t>NAME</w:t>
+              <w:t>HASANJI MUSKAN MO. PARIYAZ</w:t>
             </w:r>
           </w:p>
         </w:tc>
         <w:tc>
           <w:tcPr>
-            <w:tcW w:w="2583" w:type="dxa"/>
+            <w:tcW w:w="35" w:type="dxa"/>
+          </w:tcPr>
+          <w:p>
+            <w:pPr>
+              <w:pStyle w:val="TableParagraph"/>
+              <w:ind w:right="48"/>
+              <w:jc w:val="right"/>
+              <w:rPr>
+                <w:b/>
+                <w:sz w:val="32"/>
+              </w:rPr>
+            </w:pPr>
+          </w:p>
+        </w:tc>
+        <w:tc>
+          <w:tcPr>
+            <w:tcW w:w="2781" w:type="dxa"/>
           </w:tcPr>
           <w:p>
             <w:pPr>
@@ -182,18 +175,18 @@
                 <w:b/>
                 <w:sz w:val="32"/>
               </w:rPr>
-              <w:t>(226330307071)</w:t>
+              <w:t xml:space="preserve"> (22012250410198)</w:t>
             </w:r>
           </w:p>
         </w:tc>
       </w:tr>
       <w:tr>
         <w:trPr>
-          <w:trHeight w:val="364"/>
+          <w:trHeight w:val="255"/>
         </w:trPr>
         <w:tc>
           <w:tcPr>
-            <w:tcW w:w="3015" w:type="dxa"/>
+            <w:tcW w:w="5992" w:type="dxa"/>
           </w:tcPr>
           <w:p>
             <w:pPr>
@@ -210,28 +203,30 @@
                 <w:b/>
                 <w:sz w:val="32"/>
               </w:rPr>
-              <w:t>STUDENT</w:t>
-            </w:r>
-            <w:r>
-              <w:rPr>
-                <w:b/>
-                <w:spacing w:val="-7"/>
-                <w:sz w:val="32"/>
-              </w:rPr>
-              <w:t xml:space="preserve"> </w:t>
-            </w:r>
-            <w:r>
-              <w:rPr>
-                <w:b/>
-                <w:sz w:val="32"/>
-              </w:rPr>
-              <w:t>NAME</w:t>
+              <w:t>PATEL NANDANI KALPESHBHAI</w:t>
             </w:r>
           </w:p>
         </w:tc>
         <w:tc>
           <w:tcPr>
-            <w:tcW w:w="2583" w:type="dxa"/>
+            <w:tcW w:w="35" w:type="dxa"/>
+          </w:tcPr>
+          <w:p>
+            <w:pPr>
+              <w:pStyle w:val="TableParagraph"/>
+              <w:spacing w:line="345" w:lineRule="exact"/>
+              <w:ind w:right="48"/>
+              <w:jc w:val="right"/>
+              <w:rPr>
+                <w:b/>
+                <w:sz w:val="32"/>
+              </w:rPr>
+            </w:pPr>
+          </w:p>
+        </w:tc>
+        <w:tc>
+          <w:tcPr>
+            <w:tcW w:w="2781" w:type="dxa"/>
           </w:tcPr>
           <w:p>
             <w:pPr>
@@ -249,18 +244,18 @@
                 <w:b/>
                 <w:sz w:val="32"/>
               </w:rPr>
-              <w:t>(226330307081)</w:t>
+              <w:t xml:space="preserve"> (22012250410200)</w:t>
             </w:r>
           </w:p>
         </w:tc>
       </w:tr>
       <w:tr>
         <w:trPr>
-          <w:trHeight w:val="364"/>
+          <w:trHeight w:val="255"/>
         </w:trPr>
         <w:tc>
           <w:tcPr>
-            <w:tcW w:w="3015" w:type="dxa"/>
+            <w:tcW w:w="5992" w:type="dxa"/>
           </w:tcPr>
           <w:p>
             <w:pPr>
@@ -277,28 +272,30 @@
                 <w:b/>
                 <w:sz w:val="32"/>
               </w:rPr>
-              <w:t>STUDENT</w:t>
-            </w:r>
-            <w:r>
-              <w:rPr>
-                <w:b/>
-                <w:spacing w:val="-6"/>
-                <w:sz w:val="32"/>
-              </w:rPr>
-              <w:t xml:space="preserve"> </w:t>
-            </w:r>
-            <w:r>
-              <w:rPr>
-                <w:b/>
-                <w:sz w:val="32"/>
-              </w:rPr>
-              <w:t>NAME</w:t>
+              <w:t>AYUSH ROHITBHAI GONDALIYA</w:t>
             </w:r>
           </w:p>
         </w:tc>
         <w:tc>
           <w:tcPr>
-            <w:tcW w:w="2583" w:type="dxa"/>
+            <w:tcW w:w="35" w:type="dxa"/>
+          </w:tcPr>
+          <w:p>
+            <w:pPr>
+              <w:pStyle w:val="TableParagraph"/>
+              <w:spacing w:line="345" w:lineRule="exact"/>
+              <w:ind w:right="48"/>
+              <w:jc w:val="right"/>
+              <w:rPr>
+                <w:b/>
+                <w:sz w:val="32"/>
+              </w:rPr>
+            </w:pPr>
+          </w:p>
+        </w:tc>
+        <w:tc>
+          <w:tcPr>
+            <w:tcW w:w="2781" w:type="dxa"/>
           </w:tcPr>
           <w:p>
             <w:pPr>
@@ -316,18 +313,18 @@
                 <w:b/>
                 <w:sz w:val="32"/>
               </w:rPr>
-              <w:t>(226330307113)</w:t>
+              <w:t xml:space="preserve"> (22012250410259)</w:t>
             </w:r>
           </w:p>
         </w:tc>
       </w:tr>
       <w:tr>
         <w:trPr>
-          <w:trHeight w:val="359"/>
+          <w:trHeight w:val="251"/>
         </w:trPr>
         <w:tc>
           <w:tcPr>
-            <w:tcW w:w="3015" w:type="dxa"/>
+            <w:tcW w:w="5992" w:type="dxa"/>
           </w:tcPr>
           <w:p>
             <w:pPr>
@@ -343,28 +340,36 @@
                 <w:b/>
                 <w:sz w:val="32"/>
               </w:rPr>
-              <w:t>STUDENT</w:t>
-            </w:r>
-            <w:r>
-              <w:rPr>
-                <w:b/>
-                <w:spacing w:val="-8"/>
-                <w:sz w:val="32"/>
-              </w:rPr>
-              <w:t xml:space="preserve"> </w:t>
+              <w:t>DEVANI SAHIL</w:t>
             </w:r>
             <w:r>
               <w:rPr>
                 <w:b/>
                 <w:sz w:val="32"/>
               </w:rPr>
-              <w:t>NAME</w:t>
+              <w:t>KUMAR MAHESHBHAI</w:t>
             </w:r>
           </w:p>
         </w:tc>
         <w:tc>
           <w:tcPr>
-            <w:tcW w:w="2583" w:type="dxa"/>
+            <w:tcW w:w="35" w:type="dxa"/>
+          </w:tcPr>
+          <w:p>
+            <w:pPr>
+              <w:pStyle w:val="TableParagraph"/>
+              <w:ind w:right="48"/>
+              <w:jc w:val="right"/>
+              <w:rPr>
+                <w:b/>
+                <w:sz w:val="32"/>
+              </w:rPr>
+            </w:pPr>
+          </w:p>
+        </w:tc>
+        <w:tc>
+          <w:tcPr>
+            <w:tcW w:w="2781" w:type="dxa"/>
           </w:tcPr>
           <w:p>
             <w:pPr>
@@ -381,7 +386,146 @@
                 <w:b/>
                 <w:sz w:val="32"/>
               </w:rPr>
-              <w:t>(226330307521)</w:t>
+              <w:t xml:space="preserve"> (22012250410271)</w:t>
+            </w:r>
+          </w:p>
+        </w:tc>
+      </w:tr>
+      <w:tr>
+        <w:trPr>
+          <w:trHeight w:val="251"/>
+        </w:trPr>
+        <w:tc>
+          <w:tcPr>
+            <w:tcW w:w="5992" w:type="dxa"/>
+          </w:tcPr>
+          <w:p>
+            <w:pPr>
+              <w:pStyle w:val="TableParagraph"/>
+              <w:ind w:left="50"/>
+              <w:rPr>
+                <w:b/>
+                <w:sz w:val="32"/>
+              </w:rPr>
+            </w:pPr>
+            <w:r>
+              <w:rPr>
+                <w:b/>
+                <w:sz w:val="32"/>
+              </w:rPr>
+              <w:t>ABBAS SHABBIRBHAI MISTER</w:t>
+            </w:r>
+          </w:p>
+        </w:tc>
+        <w:tc>
+          <w:tcPr>
+            <w:tcW w:w="35" w:type="dxa"/>
+          </w:tcPr>
+          <w:p>
+            <w:pPr>
+              <w:pStyle w:val="TableParagraph"/>
+              <w:ind w:right="48"/>
+              <w:jc w:val="right"/>
+              <w:rPr>
+                <w:b/>
+                <w:sz w:val="32"/>
+              </w:rPr>
+            </w:pPr>
+          </w:p>
+        </w:tc>
+        <w:tc>
+          <w:tcPr>
+            <w:tcW w:w="2781" w:type="dxa"/>
+          </w:tcPr>
+          <w:p>
+            <w:pPr>
+              <w:pStyle w:val="TableParagraph"/>
+              <w:ind w:right="48"/>
+              <w:jc w:val="right"/>
+              <w:rPr>
+                <w:b/>
+                <w:sz w:val="32"/>
+              </w:rPr>
+            </w:pPr>
+            <w:r>
+              <w:rPr>
+                <w:b/>
+                <w:sz w:val="32"/>
+              </w:rPr>
+              <w:t xml:space="preserve"> (22012250410277)</w:t>
+            </w:r>
+          </w:p>
+        </w:tc>
+      </w:tr>
+      <w:tr>
+        <w:trPr>
+          <w:trHeight w:val="251"/>
+        </w:trPr>
+        <w:tc>
+          <w:tcPr>
+            <w:tcW w:w="5992" w:type="dxa"/>
+          </w:tcPr>
+          <w:p>
+            <w:pPr>
+              <w:pStyle w:val="TableParagraph"/>
+              <w:ind w:left="50"/>
+              <w:rPr>
+                <w:b/>
+                <w:sz w:val="32"/>
+              </w:rPr>
+            </w:pPr>
+            <w:r>
+              <w:rPr>
+                <w:b/>
+                <w:sz w:val="32"/>
+              </w:rPr>
+              <w:t>KALARIYA VED</w:t>
+            </w:r>
+            <w:r>
+              <w:rPr>
+                <w:b/>
+                <w:sz w:val="32"/>
+              </w:rPr>
+              <w:t xml:space="preserve"> SHANTILAL</w:t>
+            </w:r>
+          </w:p>
+        </w:tc>
+        <w:tc>
+          <w:tcPr>
+            <w:tcW w:w="35" w:type="dxa"/>
+          </w:tcPr>
+          <w:p>
+            <w:pPr>
+              <w:pStyle w:val="TableParagraph"/>
+              <w:ind w:right="48"/>
+              <w:jc w:val="right"/>
+              <w:rPr>
+                <w:b/>
+                <w:sz w:val="32"/>
+              </w:rPr>
+            </w:pPr>
+          </w:p>
+        </w:tc>
+        <w:tc>
+          <w:tcPr>
+            <w:tcW w:w="2781" w:type="dxa"/>
+          </w:tcPr>
+          <w:p>
+            <w:pPr>
+              <w:pStyle w:val="TableParagraph"/>
+              <w:ind w:right="48"/>
+              <w:jc w:val="right"/>
+              <w:rPr>
+                <w:b/>
+                <w:sz w:val="32"/>
+              </w:rPr>
+            </w:pPr>
+            <w:r>
+              <w:rPr>
+                <w:b/>
+                <w:sz w:val="32"/>
+              </w:rPr>
+              <w:t xml:space="preserve"> (22012250410314)</w:t>
             </w:r>
           </w:p>
         </w:tc>
@@ -515,7 +659,7 @@
                     <pic:cNvPicPr/>
                   </pic:nvPicPr>
                   <pic:blipFill>
-                    <a:blip r:embed="rId7" cstate="print"/>
+                    <a:blip r:embed="rId8" cstate="print"/>
                     <a:stretch>
                       <a:fillRect/>
                     </a:stretch>
@@ -559,16 +703,6 @@
     <w:p>
       <w:pPr>
         <w:pStyle w:val="BodyText"/>
-        <w:rPr>
-          <w:b/>
-          <w:i w:val="0"/>
-          <w:sz w:val="34"/>
-        </w:rPr>
-      </w:pPr>
-    </w:p>
-    <w:p>
-      <w:pPr>
-        <w:pStyle w:val="BodyText"/>
         <w:spacing w:before="9"/>
         <w:rPr>
           <w:b/>
@@ -599,19 +733,7 @@
         <w:rPr>
           <w:spacing w:val="-5"/>
         </w:rPr>
-        <w:t xml:space="preserve"> </w:t>
-      </w:r>
-      <w:r>
-        <w:t>COMPUTER</w:t>
-      </w:r>
-      <w:r>
-        <w:rPr>
-          <w:spacing w:val="-2"/>
-        </w:rPr>
-        <w:t xml:space="preserve"> </w:t>
-      </w:r>
-      <w:r>
-        <w:t>ENGINEERING</w:t>
+        <w:t xml:space="preserve"> INFORMATION TECHNOLOGY</w:t>
       </w:r>
     </w:p>
     <w:p>
@@ -627,21 +749,31 @@
         <w:rPr>
           <w:sz w:val="24"/>
         </w:rPr>
-        <w:t>L.</w:t>
-      </w:r>
-      <w:proofErr w:type="gramStart"/>
-      <w:r>
-        <w:rPr>
-          <w:sz w:val="24"/>
-        </w:rPr>
-        <w:t>J.POLYTECHNIC</w:t>
-      </w:r>
-      <w:proofErr w:type="gramEnd"/>
-      <w:r>
-        <w:rPr>
-          <w:sz w:val="24"/>
-        </w:rPr>
-        <w:t>, AHMEDABAD</w:t>
+        <w:t xml:space="preserve"> </w:t>
+      </w:r>
+      <w:r>
+        <w:rPr>
+          <w:sz w:val="24"/>
+        </w:rPr>
+        <w:t>LJ</w:t>
+      </w:r>
+      <w:r>
+        <w:rPr>
+          <w:sz w:val="24"/>
+        </w:rPr>
+        <w:t xml:space="preserve">  </w:t>
+      </w:r>
+      <w:r>
+        <w:rPr>
+          <w:sz w:val="24"/>
+        </w:rPr>
+        <w:t>POLYTECHNIC, AHMEDABAD</w:t>
+      </w:r>
+      <w:r>
+        <w:rPr>
+          <w:sz w:val="24"/>
+        </w:rPr>
+        <w:t xml:space="preserve"> </w:t>
       </w:r>
       <w:r>
         <w:rPr>
@@ -654,7 +786,25 @@
         <w:rPr>
           <w:sz w:val="24"/>
         </w:rPr>
-        <w:t>2020-2021</w:t>
+        <w:t>202</w:t>
+      </w:r>
+      <w:r>
+        <w:rPr>
+          <w:sz w:val="24"/>
+        </w:rPr>
+        <w:t>4</w:t>
+      </w:r>
+      <w:r>
+        <w:rPr>
+          <w:sz w:val="24"/>
+        </w:rPr>
+        <w:t>-202</w:t>
+      </w:r>
+      <w:r>
+        <w:rPr>
+          <w:sz w:val="24"/>
+        </w:rPr>
+        <w:t>5</w:t>
       </w:r>
     </w:p>
     <w:p>
@@ -666,7 +816,7 @@
         </w:rPr>
         <w:sectPr>
           <w:type w:val="continuous"/>
-          <w:pgSz w:w="11920" w:h="16850"/>
+          <w:pgSz w:w="11906" w:h="16838" w:code="9"/>
           <w:pgMar w:top="1600" w:right="700" w:bottom="280" w:left="1680" w:header="720" w:footer="720" w:gutter="0"/>
           <w:pgBorders w:offsetFrom="page">
             <w:top w:val="single" w:sz="18" w:space="24" w:color="000000"/>
@@ -675,6 +825,7 @@
             <w:right w:val="single" w:sz="18" w:space="24" w:color="000000"/>
           </w:pgBorders>
           <w:cols w:space="720"/>
+          <w:docGrid w:linePitch="299"/>
         </w:sectPr>
       </w:pPr>
     </w:p>
@@ -711,25 +862,13 @@
         <w:rPr>
           <w:spacing w:val="-5"/>
         </w:rPr>
-        <w:t xml:space="preserve"> </w:t>
-      </w:r>
-      <w:r>
-        <w:t>COMPUTER</w:t>
-      </w:r>
-      <w:r>
-        <w:rPr>
-          <w:spacing w:val="-2"/>
-        </w:rPr>
-        <w:t xml:space="preserve"> </w:t>
-      </w:r>
-      <w:r>
-        <w:t>ENGINEERING</w:t>
+        <w:t xml:space="preserve"> INFORMATION TECHNOLOGY </w:t>
       </w:r>
     </w:p>
     <w:p>
       <w:pPr>
         <w:spacing w:before="158" w:line="362" w:lineRule="auto"/>
-        <w:ind w:left="2760" w:right="2444"/>
+        <w:ind w:left="2552" w:right="2155" w:firstLine="283"/>
         <w:jc w:val="center"/>
         <w:rPr>
           <w:sz w:val="28"/>
@@ -739,21 +878,35 @@
         <w:rPr>
           <w:sz w:val="28"/>
         </w:rPr>
-        <w:t>L.</w:t>
-      </w:r>
-      <w:proofErr w:type="gramStart"/>
-      <w:r>
-        <w:rPr>
-          <w:sz w:val="28"/>
-        </w:rPr>
-        <w:t>J.POLYTECHNIC</w:t>
-      </w:r>
-      <w:proofErr w:type="gramEnd"/>
-      <w:r>
-        <w:rPr>
-          <w:sz w:val="28"/>
-        </w:rPr>
-        <w:t>, AHMEDABAD</w:t>
+        <w:t>LJ</w:t>
+      </w:r>
+      <w:r>
+        <w:rPr>
+          <w:sz w:val="28"/>
+        </w:rPr>
+        <w:t xml:space="preserve">  </w:t>
+      </w:r>
+      <w:r>
+        <w:rPr>
+          <w:sz w:val="28"/>
+        </w:rPr>
+        <w:t xml:space="preserve">POLYTECHNIC, </w:t>
+      </w:r>
+    </w:p>
+    <w:p>
+      <w:pPr>
+        <w:spacing w:before="158" w:line="362" w:lineRule="auto"/>
+        <w:ind w:left="2552" w:right="2155" w:firstLine="283"/>
+        <w:jc w:val="center"/>
+        <w:rPr>
+          <w:sz w:val="28"/>
+        </w:rPr>
+      </w:pPr>
+      <w:r>
+        <w:rPr>
+          <w:sz w:val="28"/>
+        </w:rPr>
+        <w:t>AHMEDABAD</w:t>
       </w:r>
       <w:r>
         <w:rPr>
@@ -764,9 +917,34 @@
       </w:r>
       <w:r>
         <w:rPr>
-          <w:sz w:val="28"/>
-        </w:rPr>
-        <w:t>2020-2021</w:t>
+          <w:spacing w:val="-67"/>
+          <w:sz w:val="28"/>
+        </w:rPr>
+        <w:t xml:space="preserve">                                               </w:t>
+      </w:r>
+      <w:r>
+        <w:rPr>
+          <w:sz w:val="28"/>
+        </w:rPr>
+        <w:t>202</w:t>
+      </w:r>
+      <w:r>
+        <w:rPr>
+          <w:sz w:val="28"/>
+        </w:rPr>
+        <w:t>4</w:t>
+      </w:r>
+      <w:r>
+        <w:rPr>
+          <w:sz w:val="28"/>
+        </w:rPr>
+        <w:t>-202</w:t>
+      </w:r>
+      <w:r>
+        <w:rPr>
+          <w:sz w:val="28"/>
+        </w:rPr>
+        <w:t>5</w:t>
       </w:r>
     </w:p>
     <w:p>
@@ -917,15 +1095,19 @@
     <w:p>
       <w:pPr>
         <w:spacing w:before="89" w:line="360" w:lineRule="auto"/>
-        <w:ind w:left="473" w:right="115" w:firstLine="6"/>
+        <w:ind w:left="510" w:right="115" w:firstLine="6"/>
         <w:jc w:val="both"/>
         <w:rPr>
-          <w:sz w:val="28"/>
-        </w:rPr>
-      </w:pPr>
-      <w:r>
-        <w:rPr>
-          <w:sz w:val="28"/>
+          <w:b/>
+          <w:i/>
+          <w:sz w:val="28"/>
+          <w:szCs w:val="28"/>
+        </w:rPr>
+      </w:pPr>
+      <w:r>
+        <w:rPr>
+          <w:sz w:val="28"/>
+          <w:szCs w:val="28"/>
         </w:rPr>
         <w:t>This is to</w:t>
       </w:r>
@@ -933,12 +1115,14 @@
         <w:rPr>
           <w:spacing w:val="1"/>
           <w:sz w:val="28"/>
-        </w:rPr>
-        <w:t xml:space="preserve"> </w:t>
-      </w:r>
-      <w:r>
-        <w:rPr>
-          <w:sz w:val="28"/>
+          <w:szCs w:val="28"/>
+        </w:rPr>
+        <w:t xml:space="preserve"> </w:t>
+      </w:r>
+      <w:r>
+        <w:rPr>
+          <w:sz w:val="28"/>
+          <w:szCs w:val="28"/>
         </w:rPr>
         <w:t>certify</w:t>
       </w:r>
@@ -946,12 +1130,14 @@
         <w:rPr>
           <w:spacing w:val="1"/>
           <w:sz w:val="28"/>
-        </w:rPr>
-        <w:t xml:space="preserve"> </w:t>
-      </w:r>
-      <w:r>
-        <w:rPr>
-          <w:sz w:val="28"/>
+          <w:szCs w:val="28"/>
+        </w:rPr>
+        <w:t xml:space="preserve"> </w:t>
+      </w:r>
+      <w:r>
+        <w:rPr>
+          <w:sz w:val="28"/>
+          <w:szCs w:val="28"/>
         </w:rPr>
         <w:t>that</w:t>
       </w:r>
@@ -959,28 +1145,50 @@
         <w:rPr>
           <w:spacing w:val="1"/>
           <w:sz w:val="28"/>
-        </w:rPr>
-        <w:t xml:space="preserve"> </w:t>
-      </w:r>
-      <w:r>
-        <w:rPr>
-          <w:b/>
-          <w:sz w:val="28"/>
-        </w:rPr>
-        <w:t xml:space="preserve">Mr. </w:t>
+          <w:szCs w:val="28"/>
+        </w:rPr>
+        <w:t xml:space="preserve"> </w:t>
+      </w:r>
+      <w:r>
+        <w:rPr>
+          <w:b/>
+          <w:sz w:val="28"/>
+          <w:szCs w:val="28"/>
+        </w:rPr>
+        <w:t>Ms.</w:t>
       </w:r>
       <w:r>
         <w:rPr>
           <w:b/>
           <w:i/>
           <w:sz w:val="28"/>
-        </w:rPr>
-        <w:t>STUDENT NAME</w:t>
-      </w:r>
-      <w:r>
-        <w:rPr>
-          <w:b/>
-          <w:sz w:val="28"/>
+          <w:szCs w:val="28"/>
+        </w:rPr>
+        <w:t xml:space="preserve"> MUSKAN</w:t>
+      </w:r>
+      <w:r>
+        <w:rPr>
+          <w:b/>
+          <w:i/>
+          <w:sz w:val="28"/>
+          <w:szCs w:val="28"/>
+        </w:rPr>
+        <w:t xml:space="preserve"> </w:t>
+      </w:r>
+      <w:r>
+        <w:rPr>
+          <w:b/>
+          <w:i/>
+          <w:sz w:val="28"/>
+          <w:szCs w:val="28"/>
+        </w:rPr>
+        <w:t>HASANJI</w:t>
+      </w:r>
+      <w:r>
+        <w:rPr>
+          <w:b/>
+          <w:sz w:val="28"/>
+          <w:szCs w:val="28"/>
         </w:rPr>
         <w:t>, Ms.</w:t>
       </w:r>
@@ -989,6 +1197,7 @@
           <w:b/>
           <w:spacing w:val="1"/>
           <w:sz w:val="28"/>
+          <w:szCs w:val="28"/>
         </w:rPr>
         <w:t xml:space="preserve"> </w:t>
       </w:r>
@@ -997,31 +1206,51 @@
           <w:b/>
           <w:i/>
           <w:sz w:val="28"/>
-        </w:rPr>
-        <w:t xml:space="preserve">STUDENT </w:t>
-      </w:r>
-      <w:proofErr w:type="gramStart"/>
+          <w:szCs w:val="28"/>
+        </w:rPr>
+        <w:t>NANDANI</w:t>
+      </w:r>
       <w:r>
         <w:rPr>
           <w:b/>
           <w:i/>
           <w:sz w:val="28"/>
-        </w:rPr>
-        <w:t>NAME ,</w:t>
-      </w:r>
-      <w:proofErr w:type="gramEnd"/>
+          <w:szCs w:val="28"/>
+        </w:rPr>
+        <w:t xml:space="preserve"> </w:t>
+      </w:r>
       <w:r>
         <w:rPr>
           <w:b/>
           <w:i/>
           <w:sz w:val="28"/>
-        </w:rPr>
-        <w:t xml:space="preserve"> </w:t>
-      </w:r>
-      <w:r>
-        <w:rPr>
-          <w:b/>
-          <w:sz w:val="28"/>
+          <w:szCs w:val="28"/>
+        </w:rPr>
+        <w:t>PATEL</w:t>
+      </w:r>
+      <w:r>
+        <w:rPr>
+          <w:b/>
+          <w:i/>
+          <w:sz w:val="28"/>
+          <w:szCs w:val="28"/>
+        </w:rPr>
+        <w:t>,</w:t>
+      </w:r>
+      <w:r>
+        <w:rPr>
+          <w:b/>
+          <w:i/>
+          <w:sz w:val="28"/>
+          <w:szCs w:val="28"/>
+        </w:rPr>
+        <w:t xml:space="preserve"> </w:t>
+      </w:r>
+      <w:r>
+        <w:rPr>
+          <w:b/>
+          <w:sz w:val="28"/>
+          <w:szCs w:val="28"/>
         </w:rPr>
         <w:t>Mr.</w:t>
       </w:r>
@@ -1030,6 +1259,7 @@
           <w:b/>
           <w:spacing w:val="-67"/>
           <w:sz w:val="28"/>
+          <w:szCs w:val="28"/>
         </w:rPr>
         <w:t xml:space="preserve"> </w:t>
       </w:r>
@@ -1038,38 +1268,396 @@
           <w:b/>
           <w:i/>
           <w:sz w:val="28"/>
-        </w:rPr>
-        <w:t xml:space="preserve">STUDENT NAME </w:t>
-      </w:r>
-      <w:r>
-        <w:rPr>
-          <w:b/>
-          <w:sz w:val="28"/>
-        </w:rPr>
-        <w:t>And Mr.</w:t>
+          <w:szCs w:val="28"/>
+        </w:rPr>
+        <w:t>AYUSH</w:t>
+      </w:r>
+      <w:r>
+        <w:rPr>
+          <w:b/>
+          <w:i/>
+          <w:sz w:val="28"/>
+          <w:szCs w:val="28"/>
+        </w:rPr>
+        <w:t xml:space="preserve"> </w:t>
+      </w:r>
+      <w:r>
+        <w:rPr>
+          <w:b/>
+          <w:i/>
+          <w:sz w:val="28"/>
+          <w:szCs w:val="28"/>
+        </w:rPr>
+        <w:t>GONDALIYA</w:t>
+      </w:r>
+      <w:r>
+        <w:rPr>
+          <w:b/>
+          <w:i/>
+          <w:sz w:val="28"/>
+          <w:szCs w:val="28"/>
+        </w:rPr>
+        <w:t xml:space="preserve">, </w:t>
+      </w:r>
+      <w:r>
+        <w:rPr>
+          <w:b/>
+          <w:sz w:val="28"/>
+          <w:szCs w:val="28"/>
+        </w:rPr>
+        <w:t>Mr.</w:t>
+      </w:r>
+      <w:r>
+        <w:rPr>
+          <w:b/>
+          <w:sz w:val="28"/>
+          <w:szCs w:val="28"/>
+        </w:rPr>
+        <w:t xml:space="preserve"> </w:t>
+      </w:r>
+      <w:r>
+        <w:rPr>
+          <w:b/>
+          <w:i/>
+          <w:sz w:val="28"/>
+          <w:szCs w:val="28"/>
+        </w:rPr>
+        <w:t>SAHIL</w:t>
+      </w:r>
+      <w:r>
+        <w:rPr>
+          <w:b/>
+          <w:i/>
+          <w:sz w:val="28"/>
+          <w:szCs w:val="28"/>
+        </w:rPr>
+        <w:t xml:space="preserve"> </w:t>
+      </w:r>
+      <w:r>
+        <w:rPr>
+          <w:b/>
+          <w:i/>
+          <w:sz w:val="28"/>
+          <w:szCs w:val="28"/>
+        </w:rPr>
+        <w:t>DEVANI</w:t>
+      </w:r>
+      <w:r>
+        <w:rPr>
+          <w:b/>
+          <w:iCs/>
+          <w:sz w:val="28"/>
+          <w:szCs w:val="28"/>
+        </w:rPr>
+        <w:t>, Mr.</w:t>
+      </w:r>
+      <w:r>
+        <w:rPr>
+          <w:b/>
+          <w:i/>
+          <w:sz w:val="28"/>
+          <w:szCs w:val="28"/>
+        </w:rPr>
+        <w:t xml:space="preserve"> </w:t>
+      </w:r>
+      <w:r>
+        <w:rPr>
+          <w:b/>
+          <w:i/>
+          <w:sz w:val="28"/>
+          <w:szCs w:val="28"/>
+        </w:rPr>
+        <w:t>ABBAS</w:t>
+      </w:r>
+      <w:r>
+        <w:rPr>
+          <w:b/>
+          <w:i/>
+          <w:sz w:val="28"/>
+          <w:szCs w:val="28"/>
+        </w:rPr>
+        <w:t xml:space="preserve"> </w:t>
+      </w:r>
+      <w:r>
+        <w:rPr>
+          <w:b/>
+          <w:i/>
+          <w:sz w:val="28"/>
+          <w:szCs w:val="28"/>
+        </w:rPr>
+        <w:t>MISTER</w:t>
+      </w:r>
+      <w:r>
+        <w:rPr>
+          <w:b/>
+          <w:i/>
+          <w:sz w:val="28"/>
+          <w:szCs w:val="28"/>
+        </w:rPr>
+        <w:t xml:space="preserve"> and</w:t>
+      </w:r>
+      <w:r>
+        <w:rPr>
+          <w:b/>
+          <w:iCs/>
+          <w:sz w:val="28"/>
+          <w:szCs w:val="28"/>
+        </w:rPr>
+        <w:t xml:space="preserve"> Mr</w:t>
+      </w:r>
+      <w:r>
+        <w:rPr>
+          <w:b/>
+          <w:i/>
+          <w:sz w:val="28"/>
+          <w:szCs w:val="28"/>
+        </w:rPr>
+        <w:t>. VED</w:t>
+      </w:r>
+      <w:r>
+        <w:rPr>
+          <w:b/>
+          <w:i/>
+          <w:sz w:val="28"/>
+          <w:szCs w:val="28"/>
+        </w:rPr>
+        <w:t xml:space="preserve"> KALARIYA</w:t>
       </w:r>
       <w:r>
         <w:rPr>
           <w:b/>
           <w:spacing w:val="1"/>
           <w:sz w:val="28"/>
-        </w:rPr>
-        <w:t xml:space="preserve"> </w:t>
+          <w:szCs w:val="28"/>
+        </w:rPr>
+        <w:t xml:space="preserve"> </w:t>
+      </w:r>
+      <w:r>
+        <w:rPr>
+          <w:sz w:val="28"/>
+          <w:szCs w:val="28"/>
+        </w:rPr>
+        <w:t>from LJ POLYTECHNIC</w:t>
+      </w:r>
+      <w:r>
+        <w:rPr>
+          <w:spacing w:val="1"/>
+          <w:sz w:val="28"/>
+          <w:szCs w:val="28"/>
+        </w:rPr>
+        <w:t xml:space="preserve"> </w:t>
+      </w:r>
+      <w:r>
+        <w:rPr>
+          <w:sz w:val="28"/>
+          <w:szCs w:val="28"/>
+        </w:rPr>
+        <w:t>having Enrollment No.</w:t>
+      </w:r>
+      <w:r>
+        <w:rPr>
+          <w:sz w:val="28"/>
+          <w:szCs w:val="28"/>
+        </w:rPr>
+        <w:t xml:space="preserve"> 22</w:t>
       </w:r>
       <w:r>
         <w:rPr>
           <w:b/>
           <w:i/>
           <w:sz w:val="28"/>
-        </w:rPr>
-        <w:t>STUDENT</w:t>
+          <w:szCs w:val="28"/>
+        </w:rPr>
+        <w:t xml:space="preserve">012250410198, </w:t>
+      </w:r>
+      <w:r>
+        <w:rPr>
+          <w:sz w:val="28"/>
+          <w:szCs w:val="28"/>
+        </w:rPr>
+        <w:t>22</w:t>
       </w:r>
       <w:r>
         <w:rPr>
           <w:b/>
           <w:i/>
+          <w:sz w:val="28"/>
+          <w:szCs w:val="28"/>
+        </w:rPr>
+        <w:t xml:space="preserve">012250410200, </w:t>
+      </w:r>
+      <w:r>
+        <w:rPr>
+          <w:sz w:val="28"/>
+          <w:szCs w:val="28"/>
+        </w:rPr>
+        <w:t>22</w:t>
+      </w:r>
+      <w:r>
+        <w:rPr>
+          <w:b/>
+          <w:i/>
+          <w:sz w:val="28"/>
+          <w:szCs w:val="28"/>
+        </w:rPr>
+        <w:t xml:space="preserve">012250410259, </w:t>
+      </w:r>
+      <w:r>
+        <w:rPr>
+          <w:sz w:val="28"/>
+          <w:szCs w:val="28"/>
+        </w:rPr>
+        <w:t>22</w:t>
+      </w:r>
+      <w:r>
+        <w:rPr>
+          <w:b/>
+          <w:i/>
+          <w:sz w:val="28"/>
+          <w:szCs w:val="28"/>
+        </w:rPr>
+        <w:t xml:space="preserve">012250410271, 22012250410277 </w:t>
+      </w:r>
+      <w:r>
+        <w:rPr>
+          <w:b/>
+          <w:i/>
+          <w:sz w:val="28"/>
+          <w:szCs w:val="28"/>
+        </w:rPr>
+        <w:t>and</w:t>
+      </w:r>
+      <w:r>
+        <w:rPr>
+          <w:b/>
+          <w:i/>
+          <w:sz w:val="28"/>
+          <w:szCs w:val="28"/>
+        </w:rPr>
+        <w:t xml:space="preserve"> 22012250410314 </w:t>
+      </w:r>
+      <w:r>
+        <w:rPr>
+          <w:sz w:val="28"/>
+          <w:szCs w:val="28"/>
+        </w:rPr>
+        <w:t>have completed project</w:t>
+      </w:r>
+      <w:r>
+        <w:rPr>
+          <w:sz w:val="28"/>
+          <w:szCs w:val="28"/>
+        </w:rPr>
+        <w:t xml:space="preserve"> </w:t>
+      </w:r>
+      <w:r>
+        <w:rPr>
+          <w:sz w:val="28"/>
+          <w:szCs w:val="28"/>
+        </w:rPr>
+        <w:t>documentation and partial development</w:t>
+      </w:r>
+      <w:r>
+        <w:rPr>
           <w:spacing w:val="1"/>
           <w:sz w:val="28"/>
+          <w:szCs w:val="28"/>
+        </w:rPr>
+        <w:t xml:space="preserve"> </w:t>
+      </w:r>
+      <w:r>
+        <w:rPr>
+          <w:sz w:val="28"/>
+          <w:szCs w:val="28"/>
+        </w:rPr>
+        <w:t>on the problem</w:t>
+      </w:r>
+      <w:r>
+        <w:rPr>
+          <w:spacing w:val="1"/>
+          <w:sz w:val="28"/>
+          <w:szCs w:val="28"/>
+        </w:rPr>
+        <w:t xml:space="preserve"> </w:t>
+      </w:r>
+      <w:r>
+        <w:rPr>
+          <w:sz w:val="28"/>
+          <w:szCs w:val="28"/>
+        </w:rPr>
+        <w:t>definition of</w:t>
+      </w:r>
+      <w:r>
+        <w:rPr>
+          <w:spacing w:val="1"/>
+          <w:sz w:val="28"/>
+          <w:szCs w:val="28"/>
+        </w:rPr>
+        <w:t xml:space="preserve"> </w:t>
+      </w:r>
+      <w:r>
+        <w:rPr>
+          <w:sz w:val="28"/>
+          <w:szCs w:val="28"/>
+        </w:rPr>
+        <w:t>semester V during the academic year 202</w:t>
+      </w:r>
+      <w:r>
+        <w:rPr>
+          <w:sz w:val="28"/>
+          <w:szCs w:val="28"/>
+        </w:rPr>
+        <w:t>4</w:t>
+      </w:r>
+      <w:r>
+        <w:rPr>
+          <w:sz w:val="28"/>
+          <w:szCs w:val="28"/>
+        </w:rPr>
+        <w:t>-2</w:t>
+      </w:r>
+      <w:r>
+        <w:rPr>
+          <w:sz w:val="28"/>
+          <w:szCs w:val="28"/>
+        </w:rPr>
+        <w:t>5</w:t>
+      </w:r>
+      <w:r>
+        <w:rPr>
+          <w:spacing w:val="1"/>
+          <w:sz w:val="28"/>
+          <w:szCs w:val="28"/>
+        </w:rPr>
+        <w:t xml:space="preserve"> </w:t>
+      </w:r>
+      <w:r>
+        <w:rPr>
+          <w:sz w:val="28"/>
+          <w:szCs w:val="28"/>
+        </w:rPr>
+        <w:t>having</w:t>
+      </w:r>
+      <w:r>
+        <w:rPr>
+          <w:spacing w:val="18"/>
+          <w:sz w:val="28"/>
+          <w:szCs w:val="28"/>
+        </w:rPr>
+        <w:t xml:space="preserve"> </w:t>
+      </w:r>
+      <w:r>
+        <w:rPr>
+          <w:sz w:val="28"/>
+          <w:szCs w:val="28"/>
+        </w:rPr>
+        <w:t>Title</w:t>
+      </w:r>
+      <w:r>
+        <w:rPr>
+          <w:spacing w:val="-1"/>
+          <w:sz w:val="28"/>
+          <w:szCs w:val="28"/>
         </w:rPr>
         <w:t xml:space="preserve"> </w:t>
       </w:r>
@@ -1078,179 +1666,9 @@
           <w:b/>
           <w:i/>
           <w:sz w:val="28"/>
-        </w:rPr>
-        <w:t>NAME</w:t>
-      </w:r>
-      <w:r>
-        <w:rPr>
-          <w:b/>
-          <w:i/>
-          <w:spacing w:val="1"/>
-          <w:sz w:val="28"/>
-        </w:rPr>
-        <w:t xml:space="preserve"> </w:t>
-      </w:r>
-      <w:r>
-        <w:rPr>
-          <w:sz w:val="28"/>
-        </w:rPr>
-        <w:t>from LJ POLYTECHNIC</w:t>
-      </w:r>
-      <w:r>
-        <w:rPr>
-          <w:spacing w:val="1"/>
-          <w:sz w:val="28"/>
-        </w:rPr>
-        <w:t xml:space="preserve"> </w:t>
-      </w:r>
-      <w:r>
-        <w:rPr>
-          <w:sz w:val="28"/>
-        </w:rPr>
-        <w:t>having Enrollment No. 22</w:t>
-      </w:r>
-      <w:r>
-        <w:rPr>
-          <w:b/>
-          <w:i/>
-          <w:sz w:val="28"/>
-        </w:rPr>
-        <w:t xml:space="preserve">6330307071 </w:t>
-      </w:r>
-      <w:r>
-        <w:rPr>
-          <w:b/>
-          <w:sz w:val="28"/>
-        </w:rPr>
-        <w:t>, 22</w:t>
-      </w:r>
-      <w:r>
-        <w:rPr>
-          <w:b/>
-          <w:i/>
-          <w:sz w:val="28"/>
-        </w:rPr>
-        <w:t>6330307081 , 226330307113 And</w:t>
-      </w:r>
-      <w:r>
-        <w:rPr>
-          <w:b/>
-          <w:i/>
-          <w:spacing w:val="1"/>
-          <w:sz w:val="28"/>
-        </w:rPr>
-        <w:t xml:space="preserve"> </w:t>
-      </w:r>
-      <w:r>
-        <w:rPr>
-          <w:b/>
-          <w:i/>
-          <w:sz w:val="28"/>
-        </w:rPr>
-        <w:t xml:space="preserve">226330307521 </w:t>
-      </w:r>
-      <w:r>
-        <w:rPr>
-          <w:sz w:val="28"/>
-        </w:rPr>
-        <w:t>have completed project documentation and partial development</w:t>
-      </w:r>
-      <w:r>
-        <w:rPr>
-          <w:spacing w:val="1"/>
-          <w:sz w:val="28"/>
-        </w:rPr>
-        <w:t xml:space="preserve"> </w:t>
-      </w:r>
-      <w:r>
-        <w:rPr>
-          <w:sz w:val="28"/>
-        </w:rPr>
-        <w:t>on the problem</w:t>
-      </w:r>
-      <w:r>
-        <w:rPr>
-          <w:spacing w:val="1"/>
-          <w:sz w:val="28"/>
-        </w:rPr>
-        <w:t xml:space="preserve"> </w:t>
-      </w:r>
-      <w:r>
-        <w:rPr>
-          <w:sz w:val="28"/>
-        </w:rPr>
-        <w:t>definition of</w:t>
-      </w:r>
-      <w:r>
-        <w:rPr>
-          <w:spacing w:val="1"/>
-          <w:sz w:val="28"/>
-        </w:rPr>
-        <w:t xml:space="preserve"> </w:t>
-      </w:r>
-      <w:r>
-        <w:rPr>
-          <w:sz w:val="28"/>
-        </w:rPr>
-        <w:t>semester V during the academic year 2020-21</w:t>
-      </w:r>
-      <w:r>
-        <w:rPr>
-          <w:spacing w:val="1"/>
-          <w:sz w:val="28"/>
-        </w:rPr>
-        <w:t xml:space="preserve"> </w:t>
-      </w:r>
-      <w:r>
-        <w:rPr>
-          <w:sz w:val="28"/>
-        </w:rPr>
-        <w:t>having</w:t>
-      </w:r>
-      <w:r>
-        <w:rPr>
-          <w:spacing w:val="18"/>
-          <w:sz w:val="28"/>
-        </w:rPr>
-        <w:t xml:space="preserve"> </w:t>
-      </w:r>
-      <w:r>
-        <w:rPr>
-          <w:sz w:val="28"/>
-        </w:rPr>
-        <w:t>Title</w:t>
-      </w:r>
-      <w:r>
-        <w:rPr>
-          <w:spacing w:val="-1"/>
-          <w:sz w:val="28"/>
-        </w:rPr>
-        <w:t xml:space="preserve"> </w:t>
-      </w:r>
-      <w:r>
-        <w:rPr>
-          <w:b/>
-          <w:i/>
-          <w:sz w:val="28"/>
-        </w:rPr>
-        <w:t>Employee</w:t>
-      </w:r>
-      <w:r>
-        <w:rPr>
-          <w:b/>
-          <w:i/>
-          <w:spacing w:val="-4"/>
-          <w:sz w:val="28"/>
-        </w:rPr>
-        <w:t xml:space="preserve"> </w:t>
-      </w:r>
-      <w:r>
-        <w:rPr>
-          <w:b/>
-          <w:i/>
-          <w:sz w:val="28"/>
-        </w:rPr>
-        <w:t>Management System</w:t>
+          <w:szCs w:val="28"/>
+        </w:rPr>
+        <w:t>MENTAL AND PHYSICAL HEALTH CARE</w:t>
       </w:r>
       <w:r>
         <w:rPr>
@@ -1258,12 +1676,14 @@
           <w:i/>
           <w:spacing w:val="-1"/>
           <w:sz w:val="28"/>
-        </w:rPr>
-        <w:t xml:space="preserve"> </w:t>
-      </w:r>
-      <w:r>
-        <w:rPr>
-          <w:sz w:val="28"/>
+          <w:szCs w:val="28"/>
+        </w:rPr>
+        <w:t xml:space="preserve"> </w:t>
+      </w:r>
+      <w:r>
+        <w:rPr>
+          <w:sz w:val="28"/>
+          <w:szCs w:val="28"/>
         </w:rPr>
         <w:t>in a</w:t>
       </w:r>
@@ -1271,12 +1691,14 @@
         <w:rPr>
           <w:spacing w:val="-2"/>
           <w:sz w:val="28"/>
-        </w:rPr>
-        <w:t xml:space="preserve"> </w:t>
-      </w:r>
-      <w:r>
-        <w:rPr>
-          <w:sz w:val="28"/>
+          <w:szCs w:val="28"/>
+        </w:rPr>
+        <w:t xml:space="preserve"> </w:t>
+      </w:r>
+      <w:r>
+        <w:rPr>
+          <w:sz w:val="28"/>
+          <w:szCs w:val="28"/>
         </w:rPr>
         <w:t>group consisting</w:t>
       </w:r>
@@ -1284,12 +1706,14 @@
         <w:rPr>
           <w:spacing w:val="-4"/>
           <w:sz w:val="28"/>
-        </w:rPr>
-        <w:t xml:space="preserve"> </w:t>
-      </w:r>
-      <w:r>
-        <w:rPr>
-          <w:sz w:val="28"/>
+          <w:szCs w:val="28"/>
+        </w:rPr>
+        <w:t xml:space="preserve"> </w:t>
+      </w:r>
+      <w:r>
+        <w:rPr>
+          <w:sz w:val="28"/>
+          <w:szCs w:val="28"/>
         </w:rPr>
         <w:t>of</w:t>
       </w:r>
@@ -1297,14 +1721,23 @@
         <w:rPr>
           <w:spacing w:val="-4"/>
           <w:sz w:val="28"/>
-        </w:rPr>
-        <w:t xml:space="preserve"> </w:t>
-      </w:r>
-      <w:r>
-        <w:rPr>
-          <w:sz w:val="28"/>
-        </w:rPr>
-        <w:t>4.</w:t>
+          <w:szCs w:val="28"/>
+        </w:rPr>
+        <w:t xml:space="preserve"> </w:t>
+      </w:r>
+      <w:r>
+        <w:rPr>
+          <w:sz w:val="28"/>
+          <w:szCs w:val="28"/>
+        </w:rPr>
+        <w:t>6</w:t>
+      </w:r>
+      <w:r>
+        <w:rPr>
+          <w:sz w:val="28"/>
+          <w:szCs w:val="28"/>
+        </w:rPr>
+        <w:t>.</w:t>
       </w:r>
     </w:p>
     <w:p>
@@ -1524,7 +1957,7 @@
     <w:p>
       <w:pPr>
         <w:sectPr>
-          <w:pgSz w:w="11920" w:h="16850"/>
+          <w:pgSz w:w="11906" w:h="16838" w:code="9"/>
           <w:pgMar w:top="1600" w:right="700" w:bottom="280" w:left="1680" w:header="720" w:footer="720" w:gutter="0"/>
           <w:pgBorders w:offsetFrom="page">
             <w:top w:val="single" w:sz="18" w:space="24" w:color="000000"/>
@@ -1533,6 +1966,7 @@
             <w:right w:val="single" w:sz="18" w:space="24" w:color="000000"/>
           </w:pgBorders>
           <w:cols w:space="720"/>
+          <w:docGrid w:linePitch="299"/>
         </w:sectPr>
       </w:pPr>
     </w:p>
@@ -1802,21 +2236,7 @@
         <w:rPr>
           <w:sz w:val="28"/>
         </w:rPr>
-        <w:t xml:space="preserve">of the project. </w:t>
-      </w:r>
-      <w:proofErr w:type="gramStart"/>
-      <w:r>
-        <w:rPr>
-          <w:sz w:val="28"/>
-        </w:rPr>
-        <w:t>Secondly</w:t>
-      </w:r>
-      <w:proofErr w:type="gramEnd"/>
-      <w:r>
-        <w:rPr>
-          <w:sz w:val="28"/>
-        </w:rPr>
-        <w:t xml:space="preserve"> we would also like to thank our parents who supported</w:t>
+        <w:t>of the project. Secondly we would also like to thank our parents who supported</w:t>
       </w:r>
       <w:r>
         <w:rPr>
@@ -2088,6 +2508,557 @@
         </w:rPr>
       </w:pPr>
     </w:p>
+    <w:tbl>
+      <w:tblPr>
+        <w:tblStyle w:val="TableGrid"/>
+        <w:tblpPr w:leftFromText="180" w:rightFromText="180" w:vertAnchor="text" w:horzAnchor="page" w:tblpX="4827" w:tblpY="150"/>
+        <w:tblW w:w="0" w:type="auto"/>
+        <w:tblBorders>
+          <w:top w:val="none" w:sz="0" w:space="0" w:color="auto"/>
+          <w:left w:val="none" w:sz="0" w:space="0" w:color="auto"/>
+          <w:bottom w:val="none" w:sz="0" w:space="0" w:color="auto"/>
+          <w:right w:val="none" w:sz="0" w:space="0" w:color="auto"/>
+          <w:insideH w:val="none" w:sz="0" w:space="0" w:color="auto"/>
+          <w:insideV w:val="none" w:sz="0" w:space="0" w:color="auto"/>
+        </w:tblBorders>
+        <w:tblLook w:val="04A0" w:firstRow="1" w:lastRow="0" w:firstColumn="1" w:lastColumn="0" w:noHBand="0" w:noVBand="1"/>
+      </w:tblPr>
+      <w:tblGrid>
+        <w:gridCol w:w="3719"/>
+        <w:gridCol w:w="3127"/>
+      </w:tblGrid>
+      <w:tr>
+        <w:tc>
+          <w:tcPr>
+            <w:tcW w:w="3719" w:type="dxa"/>
+            <w:shd w:val="clear" w:color="auto" w:fill="auto"/>
+          </w:tcPr>
+          <w:p>
+            <w:pPr>
+              <w:pStyle w:val="BodyText"/>
+              <w:tabs>
+                <w:tab w:val="left" w:pos="3467"/>
+              </w:tabs>
+              <w:spacing w:before="6" w:line="276" w:lineRule="auto"/>
+              <w:jc w:val="both"/>
+              <w:rPr>
+                <w:b/>
+                <w:bCs/>
+                <w:i w:val="0"/>
+                <w:iCs w:val="0"/>
+                <w:sz w:val="32"/>
+                <w:szCs w:val="32"/>
+              </w:rPr>
+            </w:pPr>
+            <w:r>
+              <w:rPr>
+                <w:b/>
+                <w:bCs/>
+                <w:i w:val="0"/>
+                <w:iCs w:val="0"/>
+                <w:sz w:val="32"/>
+                <w:szCs w:val="32"/>
+              </w:rPr>
+              <w:t xml:space="preserve">MUSKAN </w:t>
+            </w:r>
+            <w:r>
+              <w:rPr>
+                <w:b/>
+                <w:bCs/>
+                <w:i w:val="0"/>
+                <w:iCs w:val="0"/>
+                <w:sz w:val="32"/>
+                <w:szCs w:val="32"/>
+              </w:rPr>
+              <w:t xml:space="preserve">HASANJI </w:t>
+            </w:r>
+          </w:p>
+        </w:tc>
+        <w:tc>
+          <w:tcPr>
+            <w:tcW w:w="3127" w:type="dxa"/>
+            <w:shd w:val="clear" w:color="auto" w:fill="auto"/>
+          </w:tcPr>
+          <w:p>
+            <w:pPr>
+              <w:pStyle w:val="BodyText"/>
+              <w:tabs>
+                <w:tab w:val="left" w:pos="3467"/>
+              </w:tabs>
+              <w:spacing w:before="6" w:line="276" w:lineRule="auto"/>
+              <w:jc w:val="both"/>
+              <w:rPr>
+                <w:b/>
+                <w:bCs/>
+                <w:i w:val="0"/>
+                <w:iCs w:val="0"/>
+                <w:sz w:val="32"/>
+                <w:szCs w:val="32"/>
+              </w:rPr>
+            </w:pPr>
+            <w:r>
+              <w:rPr>
+                <w:b/>
+                <w:bCs/>
+                <w:i w:val="0"/>
+                <w:iCs w:val="0"/>
+                <w:sz w:val="32"/>
+                <w:szCs w:val="32"/>
+              </w:rPr>
+              <w:t>(22012250410198)</w:t>
+            </w:r>
+          </w:p>
+        </w:tc>
+      </w:tr>
+      <w:tr>
+        <w:tc>
+          <w:tcPr>
+            <w:tcW w:w="3719" w:type="dxa"/>
+            <w:shd w:val="clear" w:color="auto" w:fill="auto"/>
+          </w:tcPr>
+          <w:p>
+            <w:pPr>
+              <w:pStyle w:val="BodyText"/>
+              <w:tabs>
+                <w:tab w:val="left" w:pos="3467"/>
+              </w:tabs>
+              <w:spacing w:before="6" w:line="276" w:lineRule="auto"/>
+              <w:jc w:val="both"/>
+              <w:rPr>
+                <w:b/>
+                <w:bCs/>
+                <w:i w:val="0"/>
+                <w:iCs w:val="0"/>
+                <w:sz w:val="32"/>
+                <w:szCs w:val="32"/>
+              </w:rPr>
+            </w:pPr>
+            <w:r>
+              <w:rPr>
+                <w:b/>
+                <w:bCs/>
+                <w:i w:val="0"/>
+                <w:iCs w:val="0"/>
+                <w:sz w:val="32"/>
+                <w:szCs w:val="32"/>
+              </w:rPr>
+              <w:t xml:space="preserve">NANDANI </w:t>
+            </w:r>
+            <w:r>
+              <w:rPr>
+                <w:b/>
+                <w:bCs/>
+                <w:i w:val="0"/>
+                <w:iCs w:val="0"/>
+                <w:sz w:val="32"/>
+                <w:szCs w:val="32"/>
+              </w:rPr>
+              <w:t xml:space="preserve">PATEL </w:t>
+            </w:r>
+          </w:p>
+        </w:tc>
+        <w:tc>
+          <w:tcPr>
+            <w:tcW w:w="3127" w:type="dxa"/>
+            <w:shd w:val="clear" w:color="auto" w:fill="auto"/>
+          </w:tcPr>
+          <w:p>
+            <w:pPr>
+              <w:pStyle w:val="BodyText"/>
+              <w:tabs>
+                <w:tab w:val="left" w:pos="3467"/>
+              </w:tabs>
+              <w:spacing w:before="6" w:line="276" w:lineRule="auto"/>
+              <w:jc w:val="both"/>
+              <w:rPr>
+                <w:b/>
+                <w:bCs/>
+                <w:i w:val="0"/>
+                <w:iCs w:val="0"/>
+                <w:sz w:val="32"/>
+                <w:szCs w:val="32"/>
+              </w:rPr>
+            </w:pPr>
+            <w:r>
+              <w:rPr>
+                <w:b/>
+                <w:bCs/>
+                <w:i w:val="0"/>
+                <w:iCs w:val="0"/>
+                <w:sz w:val="32"/>
+                <w:szCs w:val="32"/>
+              </w:rPr>
+              <w:t>(22012250410200)</w:t>
+            </w:r>
+          </w:p>
+        </w:tc>
+      </w:tr>
+      <w:tr>
+        <w:tc>
+          <w:tcPr>
+            <w:tcW w:w="3719" w:type="dxa"/>
+            <w:shd w:val="clear" w:color="auto" w:fill="auto"/>
+          </w:tcPr>
+          <w:p>
+            <w:pPr>
+              <w:pStyle w:val="BodyText"/>
+              <w:tabs>
+                <w:tab w:val="left" w:pos="3467"/>
+              </w:tabs>
+              <w:spacing w:before="6" w:line="276" w:lineRule="auto"/>
+              <w:jc w:val="both"/>
+              <w:rPr>
+                <w:b/>
+                <w:bCs/>
+                <w:i w:val="0"/>
+                <w:iCs w:val="0"/>
+                <w:sz w:val="32"/>
+                <w:szCs w:val="32"/>
+              </w:rPr>
+            </w:pPr>
+            <w:r>
+              <w:rPr>
+                <w:b/>
+                <w:bCs/>
+                <w:i w:val="0"/>
+                <w:iCs w:val="0"/>
+                <w:sz w:val="32"/>
+                <w:szCs w:val="32"/>
+              </w:rPr>
+              <w:t xml:space="preserve">AYUSH </w:t>
+            </w:r>
+            <w:r>
+              <w:rPr>
+                <w:b/>
+                <w:bCs/>
+                <w:i w:val="0"/>
+                <w:iCs w:val="0"/>
+                <w:sz w:val="32"/>
+                <w:szCs w:val="32"/>
+              </w:rPr>
+              <w:t>GONDA</w:t>
+            </w:r>
+            <w:r>
+              <w:rPr>
+                <w:b/>
+                <w:bCs/>
+                <w:i w:val="0"/>
+                <w:iCs w:val="0"/>
+                <w:sz w:val="32"/>
+                <w:szCs w:val="32"/>
+              </w:rPr>
+              <w:t>LIYA</w:t>
+            </w:r>
+          </w:p>
+        </w:tc>
+        <w:tc>
+          <w:tcPr>
+            <w:tcW w:w="3127" w:type="dxa"/>
+            <w:shd w:val="clear" w:color="auto" w:fill="auto"/>
+          </w:tcPr>
+          <w:p>
+            <w:pPr>
+              <w:pStyle w:val="BodyText"/>
+              <w:tabs>
+                <w:tab w:val="left" w:pos="3467"/>
+              </w:tabs>
+              <w:spacing w:before="6" w:line="276" w:lineRule="auto"/>
+              <w:jc w:val="both"/>
+              <w:rPr>
+                <w:b/>
+                <w:bCs/>
+                <w:i w:val="0"/>
+                <w:iCs w:val="0"/>
+                <w:sz w:val="32"/>
+                <w:szCs w:val="32"/>
+              </w:rPr>
+            </w:pPr>
+            <w:r>
+              <w:rPr>
+                <w:b/>
+                <w:bCs/>
+                <w:i w:val="0"/>
+                <w:iCs w:val="0"/>
+                <w:sz w:val="32"/>
+                <w:szCs w:val="32"/>
+              </w:rPr>
+              <w:t>(22012250410259)</w:t>
+            </w:r>
+          </w:p>
+        </w:tc>
+      </w:tr>
+      <w:tr>
+        <w:tc>
+          <w:tcPr>
+            <w:tcW w:w="3719" w:type="dxa"/>
+            <w:shd w:val="clear" w:color="auto" w:fill="auto"/>
+          </w:tcPr>
+          <w:p>
+            <w:pPr>
+              <w:pStyle w:val="BodyText"/>
+              <w:tabs>
+                <w:tab w:val="left" w:pos="3467"/>
+              </w:tabs>
+              <w:spacing w:before="6" w:line="276" w:lineRule="auto"/>
+              <w:jc w:val="both"/>
+              <w:rPr>
+                <w:b/>
+                <w:bCs/>
+                <w:i w:val="0"/>
+                <w:iCs w:val="0"/>
+                <w:sz w:val="32"/>
+                <w:szCs w:val="32"/>
+              </w:rPr>
+            </w:pPr>
+            <w:r>
+              <w:rPr>
+                <w:b/>
+                <w:bCs/>
+                <w:i w:val="0"/>
+                <w:iCs w:val="0"/>
+                <w:sz w:val="32"/>
+                <w:szCs w:val="32"/>
+              </w:rPr>
+              <w:t xml:space="preserve">SAHIL </w:t>
+            </w:r>
+            <w:r>
+              <w:rPr>
+                <w:b/>
+                <w:bCs/>
+                <w:i w:val="0"/>
+                <w:iCs w:val="0"/>
+                <w:sz w:val="32"/>
+                <w:szCs w:val="32"/>
+              </w:rPr>
+              <w:t xml:space="preserve">DEVANI </w:t>
+            </w:r>
+          </w:p>
+        </w:tc>
+        <w:tc>
+          <w:tcPr>
+            <w:tcW w:w="3127" w:type="dxa"/>
+            <w:shd w:val="clear" w:color="auto" w:fill="auto"/>
+          </w:tcPr>
+          <w:p>
+            <w:pPr>
+              <w:pStyle w:val="BodyText"/>
+              <w:tabs>
+                <w:tab w:val="left" w:pos="3467"/>
+              </w:tabs>
+              <w:spacing w:before="6" w:line="276" w:lineRule="auto"/>
+              <w:jc w:val="both"/>
+              <w:rPr>
+                <w:b/>
+                <w:bCs/>
+                <w:i w:val="0"/>
+                <w:iCs w:val="0"/>
+                <w:sz w:val="32"/>
+                <w:szCs w:val="32"/>
+              </w:rPr>
+            </w:pPr>
+            <w:r>
+              <w:rPr>
+                <w:b/>
+                <w:bCs/>
+                <w:i w:val="0"/>
+                <w:iCs w:val="0"/>
+                <w:sz w:val="32"/>
+                <w:szCs w:val="32"/>
+              </w:rPr>
+              <w:t>(22012250410271)</w:t>
+            </w:r>
+          </w:p>
+        </w:tc>
+      </w:tr>
+      <w:tr>
+        <w:tc>
+          <w:tcPr>
+            <w:tcW w:w="3719" w:type="dxa"/>
+            <w:shd w:val="clear" w:color="auto" w:fill="auto"/>
+          </w:tcPr>
+          <w:p>
+            <w:pPr>
+              <w:pStyle w:val="BodyText"/>
+              <w:tabs>
+                <w:tab w:val="left" w:pos="3467"/>
+              </w:tabs>
+              <w:spacing w:before="6" w:line="276" w:lineRule="auto"/>
+              <w:jc w:val="both"/>
+              <w:rPr>
+                <w:b/>
+                <w:bCs/>
+                <w:i w:val="0"/>
+                <w:iCs w:val="0"/>
+                <w:sz w:val="32"/>
+                <w:szCs w:val="32"/>
+              </w:rPr>
+            </w:pPr>
+            <w:r>
+              <w:rPr>
+                <w:b/>
+                <w:bCs/>
+                <w:i w:val="0"/>
+                <w:iCs w:val="0"/>
+                <w:sz w:val="32"/>
+                <w:szCs w:val="32"/>
+              </w:rPr>
+              <w:t>A</w:t>
+            </w:r>
+            <w:r>
+              <w:rPr>
+                <w:b/>
+                <w:bCs/>
+                <w:i w:val="0"/>
+                <w:iCs w:val="0"/>
+                <w:sz w:val="32"/>
+                <w:szCs w:val="32"/>
+              </w:rPr>
+              <w:t>BBAS</w:t>
+            </w:r>
+            <w:r>
+              <w:rPr>
+                <w:b/>
+                <w:bCs/>
+                <w:i w:val="0"/>
+                <w:iCs w:val="0"/>
+                <w:sz w:val="32"/>
+                <w:szCs w:val="32"/>
+              </w:rPr>
+              <w:t xml:space="preserve"> </w:t>
+            </w:r>
+            <w:r>
+              <w:rPr>
+                <w:b/>
+                <w:bCs/>
+                <w:i w:val="0"/>
+                <w:iCs w:val="0"/>
+                <w:sz w:val="32"/>
+                <w:szCs w:val="32"/>
+              </w:rPr>
+              <w:t xml:space="preserve">MISTER </w:t>
+            </w:r>
+          </w:p>
+        </w:tc>
+        <w:tc>
+          <w:tcPr>
+            <w:tcW w:w="3127" w:type="dxa"/>
+            <w:shd w:val="clear" w:color="auto" w:fill="auto"/>
+          </w:tcPr>
+          <w:p>
+            <w:pPr>
+              <w:pStyle w:val="BodyText"/>
+              <w:tabs>
+                <w:tab w:val="left" w:pos="3467"/>
+              </w:tabs>
+              <w:spacing w:before="6" w:line="276" w:lineRule="auto"/>
+              <w:jc w:val="both"/>
+              <w:rPr>
+                <w:b/>
+                <w:bCs/>
+                <w:i w:val="0"/>
+                <w:iCs w:val="0"/>
+                <w:sz w:val="32"/>
+                <w:szCs w:val="32"/>
+              </w:rPr>
+            </w:pPr>
+            <w:r>
+              <w:rPr>
+                <w:b/>
+                <w:bCs/>
+                <w:i w:val="0"/>
+                <w:iCs w:val="0"/>
+                <w:sz w:val="32"/>
+                <w:szCs w:val="32"/>
+              </w:rPr>
+              <w:t>(22012250410277)</w:t>
+            </w:r>
+          </w:p>
+        </w:tc>
+      </w:tr>
+      <w:tr>
+        <w:tc>
+          <w:tcPr>
+            <w:tcW w:w="3719" w:type="dxa"/>
+            <w:shd w:val="clear" w:color="auto" w:fill="auto"/>
+          </w:tcPr>
+          <w:p>
+            <w:pPr>
+              <w:pStyle w:val="BodyText"/>
+              <w:tabs>
+                <w:tab w:val="left" w:pos="3467"/>
+              </w:tabs>
+              <w:spacing w:before="6" w:line="276" w:lineRule="auto"/>
+              <w:jc w:val="both"/>
+              <w:rPr>
+                <w:b/>
+                <w:bCs/>
+                <w:i w:val="0"/>
+                <w:iCs w:val="0"/>
+                <w:sz w:val="32"/>
+                <w:szCs w:val="32"/>
+              </w:rPr>
+            </w:pPr>
+            <w:r>
+              <w:rPr>
+                <w:b/>
+                <w:bCs/>
+                <w:i w:val="0"/>
+                <w:iCs w:val="0"/>
+                <w:sz w:val="32"/>
+                <w:szCs w:val="32"/>
+              </w:rPr>
+              <w:t xml:space="preserve">VED </w:t>
+            </w:r>
+            <w:r>
+              <w:rPr>
+                <w:b/>
+                <w:bCs/>
+                <w:i w:val="0"/>
+                <w:iCs w:val="0"/>
+                <w:sz w:val="32"/>
+                <w:szCs w:val="32"/>
+              </w:rPr>
+              <w:t xml:space="preserve">KALARIYA </w:t>
+            </w:r>
+          </w:p>
+        </w:tc>
+        <w:tc>
+          <w:tcPr>
+            <w:tcW w:w="3127" w:type="dxa"/>
+            <w:shd w:val="clear" w:color="auto" w:fill="auto"/>
+          </w:tcPr>
+          <w:p>
+            <w:pPr>
+              <w:pStyle w:val="BodyText"/>
+              <w:tabs>
+                <w:tab w:val="left" w:pos="3467"/>
+              </w:tabs>
+              <w:spacing w:before="6" w:line="276" w:lineRule="auto"/>
+              <w:jc w:val="both"/>
+              <w:rPr>
+                <w:b/>
+                <w:bCs/>
+                <w:i w:val="0"/>
+                <w:iCs w:val="0"/>
+                <w:sz w:val="32"/>
+                <w:szCs w:val="32"/>
+              </w:rPr>
+            </w:pPr>
+            <w:r>
+              <w:rPr>
+                <w:b/>
+                <w:bCs/>
+                <w:i w:val="0"/>
+                <w:iCs w:val="0"/>
+                <w:sz w:val="32"/>
+                <w:szCs w:val="32"/>
+              </w:rPr>
+              <w:t>(22012250410314)</w:t>
+            </w:r>
+          </w:p>
+        </w:tc>
+      </w:tr>
+    </w:tbl>
     <w:p>
       <w:pPr>
         <w:pStyle w:val="BodyText"/>
@@ -2101,6 +3072,8 @@
       <w:pPr>
         <w:pStyle w:val="BodyText"/>
         <w:rPr>
+          <w:b/>
+          <w:bCs/>
           <w:i w:val="0"/>
           <w:sz w:val="20"/>
         </w:rPr>
@@ -2109,7 +3082,10 @@
     <w:p>
       <w:pPr>
         <w:pStyle w:val="BodyText"/>
-        <w:rPr>
+        <w:jc w:val="both"/>
+        <w:rPr>
+          <w:b/>
+          <w:bCs/>
           <w:i w:val="0"/>
           <w:sz w:val="20"/>
         </w:rPr>
@@ -2118,10 +3094,17 @@
     <w:p>
       <w:pPr>
         <w:pStyle w:val="BodyText"/>
+        <w:tabs>
+          <w:tab w:val="left" w:pos="3467"/>
+        </w:tabs>
         <w:spacing w:before="6"/>
-        <w:rPr>
-          <w:i w:val="0"/>
-          <w:sz w:val="25"/>
+        <w:jc w:val="both"/>
+        <w:rPr>
+          <w:b/>
+          <w:bCs/>
+          <w:i w:val="0"/>
+          <w:sz w:val="32"/>
+          <w:szCs w:val="32"/>
         </w:rPr>
       </w:pPr>
     </w:p>
@@ -2132,78 +3115,22 @@
           <w:tab w:val="left" w:pos="7240"/>
         </w:tabs>
         <w:spacing w:line="366" w:lineRule="exact"/>
-        <w:ind w:left="3867" w:right="0"/>
-        <w:jc w:val="left"/>
-      </w:pPr>
-      <w:r>
-        <w:t>STUDENT</w:t>
-      </w:r>
-      <w:r>
-        <w:rPr>
-          <w:spacing w:val="-5"/>
-        </w:rPr>
-        <w:t xml:space="preserve"> </w:t>
-      </w:r>
-      <w:r>
-        <w:t>NAME</w:t>
-      </w:r>
-      <w:r>
-        <w:tab/>
-        <w:t>(186330307071)</w:t>
-      </w:r>
-    </w:p>
-    <w:p>
-      <w:pPr>
+        <w:ind w:left="0" w:right="0"/>
+        <w:jc w:val="both"/>
+      </w:pPr>
+    </w:p>
+    <w:p>
+      <w:pPr>
+        <w:pStyle w:val="Heading1"/>
         <w:tabs>
           <w:tab w:val="left" w:pos="7240"/>
         </w:tabs>
         <w:spacing w:line="366" w:lineRule="exact"/>
-        <w:ind w:left="3867"/>
-        <w:rPr>
-          <w:b/>
-          <w:sz w:val="32"/>
-        </w:rPr>
-      </w:pPr>
-      <w:r>
-        <w:rPr>
-          <w:b/>
-          <w:sz w:val="32"/>
-        </w:rPr>
-        <w:t>STUDENT</w:t>
-      </w:r>
-      <w:r>
-        <w:rPr>
-          <w:b/>
-          <w:spacing w:val="-6"/>
-          <w:sz w:val="32"/>
-        </w:rPr>
-        <w:t xml:space="preserve"> </w:t>
-      </w:r>
-      <w:r>
-        <w:rPr>
-          <w:b/>
-          <w:sz w:val="32"/>
-        </w:rPr>
-        <w:t>NAME</w:t>
-      </w:r>
-      <w:r>
-        <w:rPr>
-          <w:b/>
-          <w:sz w:val="32"/>
-        </w:rPr>
-        <w:tab/>
-        <w:t>(186330307081)</w:t>
-      </w:r>
-    </w:p>
-    <w:p>
-      <w:pPr>
-        <w:spacing w:line="366" w:lineRule="exact"/>
-        <w:rPr>
-          <w:sz w:val="32"/>
-        </w:rPr>
+        <w:ind w:left="0" w:right="0"/>
+        <w:jc w:val="left"/>
         <w:sectPr>
-          <w:footerReference w:type="default" r:id="rId8"/>
-          <w:pgSz w:w="11920" w:h="16850"/>
+          <w:footerReference w:type="default" r:id="rId9"/>
+          <w:pgSz w:w="11906" w:h="16838" w:code="9"/>
           <w:pgMar w:top="1360" w:right="700" w:bottom="1240" w:left="1680" w:header="0" w:footer="1058" w:gutter="0"/>
           <w:pgBorders w:offsetFrom="page">
             <w:top w:val="single" w:sz="18" w:space="24" w:color="000000"/>
@@ -2213,6 +3140,7 @@
           </w:pgBorders>
           <w:pgNumType w:start="1"/>
           <w:cols w:space="720"/>
+          <w:docGrid w:linePitch="299"/>
         </w:sectPr>
       </w:pPr>
     </w:p>
@@ -2695,16 +3623,13 @@
         </w:tabs>
         <w:ind w:left="1697" w:hanging="498"/>
       </w:pPr>
-      <w:proofErr w:type="spellStart"/>
-      <w:r>
-        <w:t>Economical</w:t>
-      </w:r>
-      <w:proofErr w:type="spellEnd"/>
-      <w:r>
-        <w:t xml:space="preserve"> Feasibility</w:t>
+      <w:r>
+        <w:t>Economical Feasibility</w:t>
       </w:r>
       <w:r>
         <w:tab/>
+      </w:r>
+      <w:r>
         <w:t>7</w:t>
       </w:r>
     </w:p>
@@ -2865,7 +3790,10 @@
       </w:r>
       <w:r>
         <w:tab/>
-        <w:t>16</w:t>
+        <w:t>1</w:t>
+      </w:r>
+      <w:r>
+        <w:t>4</w:t>
       </w:r>
     </w:p>
     <w:p>
@@ -2938,7 +3866,14 @@
           <w:sz w:val="24"/>
         </w:rPr>
         <w:tab/>
-        <w:t>19</w:t>
+        <w:t>1</w:t>
+      </w:r>
+      <w:r>
+        <w:rPr>
+          <w:b/>
+          <w:sz w:val="24"/>
+        </w:rPr>
+        <w:t>7</w:t>
       </w:r>
     </w:p>
     <w:p>
@@ -2954,14 +3889,15 @@
         </w:tabs>
         <w:spacing w:before="96"/>
       </w:pPr>
-      <w:proofErr w:type="spellStart"/>
       <w:r>
         <w:t>DatabaseDictionary</w:t>
       </w:r>
-      <w:proofErr w:type="spellEnd"/>
       <w:r>
         <w:tab/>
-        <w:t>19</w:t>
+        <w:t>1</w:t>
+      </w:r>
+      <w:r>
+        <w:t>7</w:t>
       </w:r>
     </w:p>
     <w:p>
@@ -2977,20 +3913,23 @@
         </w:tabs>
       </w:pPr>
       <w:r>
-        <w:t>Admin</w:t>
-      </w:r>
-      <w:r>
         <w:rPr>
           <w:spacing w:val="-1"/>
         </w:rPr>
-        <w:t xml:space="preserve"> </w:t>
-      </w:r>
-      <w:r>
-        <w:t>Table</w:t>
+        <w:t>Auth</w:t>
+      </w:r>
+      <w:r>
+        <w:rPr>
+          <w:spacing w:val="-1"/>
+        </w:rPr>
+        <w:t xml:space="preserve"> Table</w:t>
       </w:r>
       <w:r>
         <w:tab/>
-        <w:t>19</w:t>
+        <w:t>1</w:t>
+      </w:r>
+      <w:r>
+        <w:t>7</w:t>
       </w:r>
     </w:p>
     <w:p>
@@ -3006,11 +3945,162 @@
         </w:tabs>
       </w:pPr>
       <w:r>
-        <w:t>User Table</w:t>
+        <w:t>User</w:t>
+      </w:r>
+      <w:r>
+        <w:t xml:space="preserve"> </w:t>
+      </w:r>
+      <w:r>
+        <w:t>id</w:t>
+      </w:r>
+      <w:r>
+        <w:t xml:space="preserve"> Table</w:t>
       </w:r>
       <w:r>
         <w:tab/>
-        <w:t>20</w:t>
+      </w:r>
+      <w:r>
+        <w:t>17</w:t>
+      </w:r>
+    </w:p>
+    <w:p>
+      <w:pPr>
+        <w:pStyle w:val="ListParagraph"/>
+        <w:numPr>
+          <w:ilvl w:val="2"/>
+          <w:numId w:val="6"/>
+        </w:numPr>
+        <w:tabs>
+          <w:tab w:val="left" w:pos="1698"/>
+          <w:tab w:val="right" w:leader="dot" w:pos="9395"/>
+        </w:tabs>
+      </w:pPr>
+      <w:r>
+        <w:t>Physical</w:t>
+      </w:r>
+      <w:r>
+        <w:rPr>
+          <w:b/>
+          <w:spacing w:val="-2"/>
+          <w:sz w:val="24"/>
+        </w:rPr>
+        <w:t xml:space="preserve"> </w:t>
+      </w:r>
+      <w:r>
+        <w:t>he</w:t>
+      </w:r>
+      <w:r>
+        <w:t>al</w:t>
+      </w:r>
+      <w:r>
+        <w:t>th</w:t>
+      </w:r>
+      <w:r>
+        <w:rPr>
+          <w:b/>
+          <w:spacing w:val="-2"/>
+          <w:sz w:val="24"/>
+        </w:rPr>
+        <w:t xml:space="preserve"> </w:t>
+      </w:r>
+      <w:r>
+        <w:rPr>
+          <w:b/>
+          <w:spacing w:val="-2"/>
+          <w:sz w:val="24"/>
+        </w:rPr>
+        <w:t>(</w:t>
+      </w:r>
+      <w:r>
+        <w:t>user</w:t>
+      </w:r>
+      <w:r>
+        <w:rPr>
+          <w:bCs/>
+          <w:spacing w:val="-2"/>
+          <w:sz w:val="24"/>
+        </w:rPr>
+        <w:t xml:space="preserve"> </w:t>
+      </w:r>
+      <w:r>
+        <w:rPr>
+          <w:bCs/>
+          <w:spacing w:val="-2"/>
+          <w:sz w:val="24"/>
+        </w:rPr>
+        <w:t>id)</w:t>
+      </w:r>
+      <w:r>
+        <w:rPr>
+          <w:spacing w:val="-2"/>
+        </w:rPr>
+        <w:t xml:space="preserve"> </w:t>
+      </w:r>
+      <w:r>
+        <w:t>Table</w:t>
+      </w:r>
+      <w:r>
+        <w:tab/>
+      </w:r>
+      <w:r>
+        <w:t>18</w:t>
+      </w:r>
+    </w:p>
+    <w:p>
+      <w:pPr>
+        <w:pStyle w:val="ListParagraph"/>
+        <w:numPr>
+          <w:ilvl w:val="2"/>
+          <w:numId w:val="6"/>
+        </w:numPr>
+        <w:tabs>
+          <w:tab w:val="left" w:pos="1698"/>
+          <w:tab w:val="right" w:leader="dot" w:pos="9395"/>
+        </w:tabs>
+      </w:pPr>
+      <w:r>
+        <w:rPr>
+          <w:bCs/>
+          <w:spacing w:val="-2"/>
+        </w:rPr>
+        <w:t xml:space="preserve">Mental health </w:t>
+      </w:r>
+      <w:r>
+        <w:rPr>
+          <w:bCs/>
+          <w:spacing w:val="-2"/>
+        </w:rPr>
+        <w:t>(User</w:t>
+      </w:r>
+      <w:r>
+        <w:rPr>
+          <w:bCs/>
+          <w:spacing w:val="-2"/>
+        </w:rPr>
+        <w:t xml:space="preserve"> </w:t>
+      </w:r>
+      <w:r>
+        <w:rPr>
+          <w:bCs/>
+          <w:spacing w:val="-2"/>
+        </w:rPr>
+        <w:t>id</w:t>
+      </w:r>
+      <w:r>
+        <w:rPr>
+          <w:b/>
+          <w:spacing w:val="-2"/>
+        </w:rPr>
+        <w:t>)</w:t>
+      </w:r>
+      <w:r>
+        <w:t xml:space="preserve"> Table</w:t>
+      </w:r>
+      <w:r>
+        <w:tab/>
+      </w:r>
+      <w:r>
+        <w:t>18</w:t>
       </w:r>
     </w:p>
     <w:p>
@@ -3027,152 +4117,16 @@
         <w:spacing w:before="139"/>
       </w:pPr>
       <w:r>
-        <w:t>Role</w:t>
-      </w:r>
-      <w:r>
-        <w:rPr>
-          <w:spacing w:val="-2"/>
-        </w:rPr>
-        <w:t xml:space="preserve"> </w:t>
-      </w:r>
-      <w:r>
-        <w:t>Table</w:t>
+        <w:t>Link</w:t>
+      </w:r>
+      <w:r>
+        <w:t xml:space="preserve"> Table</w:t>
       </w:r>
       <w:r>
         <w:tab/>
-        <w:t>21</w:t>
-      </w:r>
-    </w:p>
-    <w:p>
-      <w:pPr>
-        <w:pStyle w:val="ListParagraph"/>
-        <w:numPr>
-          <w:ilvl w:val="2"/>
-          <w:numId w:val="6"/>
-        </w:numPr>
-        <w:tabs>
-          <w:tab w:val="left" w:pos="1698"/>
-          <w:tab w:val="right" w:leader="dot" w:pos="9395"/>
-        </w:tabs>
-      </w:pPr>
-      <w:r>
-        <w:t>Department Id Table</w:t>
-      </w:r>
-      <w:r>
-        <w:tab/>
-        <w:t>21</w:t>
-      </w:r>
-    </w:p>
-    <w:p>
-      <w:pPr>
-        <w:pStyle w:val="ListParagraph"/>
-        <w:numPr>
-          <w:ilvl w:val="2"/>
-          <w:numId w:val="6"/>
-        </w:numPr>
-        <w:tabs>
-          <w:tab w:val="left" w:pos="1698"/>
-          <w:tab w:val="right" w:leader="dot" w:pos="9395"/>
-        </w:tabs>
-        <w:spacing w:before="139"/>
-      </w:pPr>
-      <w:r>
-        <w:t>Project Table</w:t>
-      </w:r>
-      <w:r>
-        <w:tab/>
-        <w:t>22</w:t>
-      </w:r>
-    </w:p>
-    <w:p>
-      <w:pPr>
-        <w:pStyle w:val="ListParagraph"/>
-        <w:numPr>
-          <w:ilvl w:val="2"/>
-          <w:numId w:val="6"/>
-        </w:numPr>
-        <w:tabs>
-          <w:tab w:val="left" w:pos="1698"/>
-          <w:tab w:val="right" w:leader="dot" w:pos="9395"/>
-        </w:tabs>
-      </w:pPr>
-      <w:r>
-        <w:t>User Leave</w:t>
-      </w:r>
-      <w:r>
-        <w:rPr>
-          <w:spacing w:val="-2"/>
-        </w:rPr>
-        <w:t xml:space="preserve"> </w:t>
-      </w:r>
-      <w:r>
-        <w:t>Table</w:t>
-      </w:r>
-      <w:r>
-        <w:tab/>
-        <w:t>22</w:t>
-      </w:r>
-    </w:p>
-    <w:p>
-      <w:pPr>
-        <w:pStyle w:val="ListParagraph"/>
-        <w:numPr>
-          <w:ilvl w:val="2"/>
-          <w:numId w:val="6"/>
-        </w:numPr>
-        <w:tabs>
-          <w:tab w:val="left" w:pos="1696"/>
-          <w:tab w:val="right" w:leader="dot" w:pos="9395"/>
-        </w:tabs>
-        <w:spacing w:before="136"/>
-        <w:ind w:left="1695" w:hanging="496"/>
-      </w:pPr>
-      <w:r>
-        <w:t>Type Leave</w:t>
-      </w:r>
-      <w:r>
-        <w:rPr>
-          <w:spacing w:val="-2"/>
-        </w:rPr>
-        <w:t xml:space="preserve"> </w:t>
-      </w:r>
-      <w:r>
-        <w:t>Table</w:t>
-      </w:r>
-      <w:r>
-        <w:tab/>
-        <w:t>23</w:t>
-      </w:r>
-    </w:p>
-    <w:p>
-      <w:pPr>
-        <w:pStyle w:val="ListParagraph"/>
-        <w:numPr>
-          <w:ilvl w:val="2"/>
-          <w:numId w:val="6"/>
-        </w:numPr>
-        <w:tabs>
-          <w:tab w:val="left" w:pos="1696"/>
-          <w:tab w:val="right" w:leader="dot" w:pos="9412"/>
-        </w:tabs>
-        <w:spacing w:before="136"/>
-        <w:ind w:left="1695" w:hanging="496"/>
-      </w:pPr>
-      <w:r>
-        <w:t>Salary</w:t>
-      </w:r>
-      <w:r>
-        <w:rPr>
-          <w:spacing w:val="-1"/>
-        </w:rPr>
-        <w:t xml:space="preserve"> </w:t>
-      </w:r>
-      <w:r>
-        <w:t>Table</w:t>
-      </w:r>
-      <w:r>
-        <w:tab/>
-        <w:t>23</w:t>
+      </w:r>
+      <w:r>
+        <w:t>19</w:t>
       </w:r>
     </w:p>
     <w:p>
@@ -3230,7 +4184,14 @@
           <w:sz w:val="24"/>
         </w:rPr>
         <w:tab/>
-        <w:t>24</w:t>
+        <w:t>2</w:t>
+      </w:r>
+      <w:r>
+        <w:rPr>
+          <w:b/>
+          <w:sz w:val="24"/>
+        </w:rPr>
+        <w:t>0</w:t>
       </w:r>
     </w:p>
     <w:p>
@@ -3251,7 +4212,10 @@
       </w:r>
       <w:r>
         <w:tab/>
-        <w:t>24</w:t>
+        <w:t>2</w:t>
+      </w:r>
+      <w:r>
+        <w:t>0</w:t>
       </w:r>
     </w:p>
     <w:p>
@@ -3263,11 +4227,20 @@
         <w:ind w:left="1200"/>
       </w:pPr>
       <w:r>
-        <w:t>5.1.2 RAM</w:t>
+        <w:t>5.1.</w:t>
+      </w:r>
+      <w:r>
+        <w:t>1</w:t>
+      </w:r>
+      <w:r>
+        <w:t xml:space="preserve"> RAM</w:t>
       </w:r>
       <w:r>
         <w:tab/>
-        <w:t>24</w:t>
+        <w:t>2</w:t>
+      </w:r>
+      <w:r>
+        <w:t>0</w:t>
       </w:r>
     </w:p>
     <w:p>
@@ -3314,7 +4287,10 @@
       </w:r>
       <w:r>
         <w:tab/>
-        <w:t>24</w:t>
+        <w:t>2</w:t>
+      </w:r>
+      <w:r>
+        <w:t>0</w:t>
       </w:r>
     </w:p>
     <w:p>
@@ -3330,26 +4306,20 @@
         </w:tabs>
       </w:pPr>
       <w:r>
-        <w:t>Other Hardware</w:t>
-      </w:r>
-      <w:r>
-        <w:rPr>
-          <w:spacing w:val="-2"/>
-        </w:rPr>
-        <w:t xml:space="preserve"> </w:t>
-      </w:r>
-      <w:r>
-        <w:t>requirement</w:t>
+        <w:t>Network Connection</w:t>
       </w:r>
       <w:r>
         <w:tab/>
-        <w:t>24</w:t>
+        <w:t>2</w:t>
+      </w:r>
+      <w:r>
+        <w:t>0</w:t>
       </w:r>
     </w:p>
     <w:p>
       <w:pPr>
         <w:sectPr>
-          <w:pgSz w:w="11920" w:h="16850"/>
+          <w:pgSz w:w="11906" w:h="16838" w:code="9"/>
           <w:pgMar w:top="1360" w:right="700" w:bottom="1240" w:left="1680" w:header="0" w:footer="1058" w:gutter="0"/>
           <w:pgBorders w:offsetFrom="page">
             <w:top w:val="single" w:sz="18" w:space="24" w:color="000000"/>
@@ -3358,6 +4328,7 @@
             <w:right w:val="single" w:sz="18" w:space="24" w:color="000000"/>
           </w:pgBorders>
           <w:cols w:space="720"/>
+          <w:docGrid w:linePitch="299"/>
         </w:sectPr>
       </w:pPr>
     </w:p>
@@ -3381,7 +4352,10 @@
       </w:r>
       <w:r>
         <w:tab/>
-        <w:t>24</w:t>
+        <w:t>2</w:t>
+      </w:r>
+      <w:r>
+        <w:t>0</w:t>
       </w:r>
     </w:p>
     <w:p>
@@ -3420,7 +4394,159 @@
       </w:r>
       <w:r>
         <w:tab/>
-        <w:t>24</w:t>
+        <w:t>2</w:t>
+      </w:r>
+      <w:r>
+        <w:t>0</w:t>
+      </w:r>
+    </w:p>
+    <w:p>
+      <w:pPr>
+        <w:pStyle w:val="ListParagraph"/>
+        <w:numPr>
+          <w:ilvl w:val="1"/>
+          <w:numId w:val="5"/>
+        </w:numPr>
+        <w:tabs>
+          <w:tab w:val="left" w:pos="812"/>
+          <w:tab w:val="right" w:leader="dot" w:pos="9395"/>
+        </w:tabs>
+        <w:spacing w:before="139"/>
+      </w:pPr>
+      <w:r>
+        <w:t>Framework</w:t>
+      </w:r>
+      <w:r>
+        <w:tab/>
+        <w:t>2</w:t>
+      </w:r>
+      <w:r>
+        <w:t>0</w:t>
+      </w:r>
+    </w:p>
+    <w:p>
+      <w:pPr>
+        <w:pStyle w:val="ListParagraph"/>
+        <w:numPr>
+          <w:ilvl w:val="2"/>
+          <w:numId w:val="5"/>
+        </w:numPr>
+        <w:tabs>
+          <w:tab w:val="left" w:pos="1698"/>
+          <w:tab w:val="right" w:leader="dot" w:pos="9395"/>
+        </w:tabs>
+      </w:pPr>
+      <w:r>
+        <w:t>Framework</w:t>
+      </w:r>
+      <w:r>
+        <w:tab/>
+        <w:t>2</w:t>
+      </w:r>
+      <w:r>
+        <w:t>0</w:t>
+      </w:r>
+    </w:p>
+    <w:p>
+      <w:pPr>
+        <w:pStyle w:val="ListParagraph"/>
+        <w:numPr>
+          <w:ilvl w:val="2"/>
+          <w:numId w:val="5"/>
+        </w:numPr>
+        <w:tabs>
+          <w:tab w:val="left" w:pos="1698"/>
+          <w:tab w:val="right" w:leader="dot" w:pos="9395"/>
+        </w:tabs>
+      </w:pPr>
+      <w:r>
+        <w:t>Programming</w:t>
+      </w:r>
+      <w:r>
+        <w:rPr>
+          <w:spacing w:val="-5"/>
+        </w:rPr>
+        <w:t xml:space="preserve"> </w:t>
+      </w:r>
+      <w:r>
+        <w:t>Language</w:t>
+      </w:r>
+      <w:r>
+        <w:tab/>
+        <w:t>2</w:t>
+      </w:r>
+      <w:r>
+        <w:t>0</w:t>
+      </w:r>
+    </w:p>
+    <w:p>
+      <w:pPr>
+        <w:pStyle w:val="ListParagraph"/>
+        <w:numPr>
+          <w:ilvl w:val="1"/>
+          <w:numId w:val="5"/>
+        </w:numPr>
+        <w:tabs>
+          <w:tab w:val="left" w:pos="812"/>
+          <w:tab w:val="right" w:leader="dot" w:pos="9395"/>
+        </w:tabs>
+        <w:spacing w:before="136"/>
+      </w:pPr>
+      <w:r>
+        <w:t>Technical Specification</w:t>
+      </w:r>
+      <w:r>
+        <w:tab/>
+        <w:t>2</w:t>
+      </w:r>
+      <w:r>
+        <w:t>0</w:t>
+      </w:r>
+    </w:p>
+    <w:p>
+      <w:pPr>
+        <w:pStyle w:val="ListParagraph"/>
+        <w:numPr>
+          <w:ilvl w:val="2"/>
+          <w:numId w:val="5"/>
+        </w:numPr>
+        <w:tabs>
+          <w:tab w:val="left" w:pos="1698"/>
+          <w:tab w:val="right" w:leader="dot" w:pos="9395"/>
+        </w:tabs>
+      </w:pPr>
+      <w:r>
+        <w:t>Front-End</w:t>
+      </w:r>
+      <w:r>
+        <w:tab/>
+        <w:t>2</w:t>
+      </w:r>
+      <w:r>
+        <w:t>0</w:t>
+      </w:r>
+    </w:p>
+    <w:p>
+      <w:pPr>
+        <w:pStyle w:val="ListParagraph"/>
+        <w:numPr>
+          <w:ilvl w:val="2"/>
+          <w:numId w:val="5"/>
+        </w:numPr>
+        <w:tabs>
+          <w:tab w:val="left" w:pos="1698"/>
+          <w:tab w:val="right" w:leader="dot" w:pos="9395"/>
+        </w:tabs>
+      </w:pPr>
+      <w:r>
+        <w:t>Back-End</w:t>
+      </w:r>
+      <w:r>
+        <w:tab/>
+        <w:t>2</w:t>
+      </w:r>
+      <w:r>
+        <w:t>0</w:t>
       </w:r>
     </w:p>
     <w:p>
@@ -3437,41 +4563,23 @@
         <w:spacing w:before="139"/>
       </w:pPr>
       <w:r>
-        <w:t>Programming</w:t>
-      </w:r>
-      <w:r>
-        <w:rPr>
-          <w:spacing w:val="-5"/>
-        </w:rPr>
-        <w:t xml:space="preserve"> </w:t>
-      </w:r>
-      <w:r>
-        <w:t>Server</w:t>
+        <w:t>IDE</w:t>
+      </w:r>
+      <w:r>
+        <w:rPr>
+          <w:spacing w:val="-4"/>
+        </w:rPr>
+        <w:t xml:space="preserve"> </w:t>
+      </w:r>
+      <w:r>
+        <w:t>Tools</w:t>
       </w:r>
       <w:r>
         <w:tab/>
-        <w:t>24</w:t>
-      </w:r>
-    </w:p>
-    <w:p>
-      <w:pPr>
-        <w:pStyle w:val="ListParagraph"/>
-        <w:numPr>
-          <w:ilvl w:val="1"/>
-          <w:numId w:val="5"/>
-        </w:numPr>
-        <w:tabs>
-          <w:tab w:val="left" w:pos="812"/>
-          <w:tab w:val="right" w:leader="dot" w:pos="9395"/>
-        </w:tabs>
-        <w:spacing w:before="139"/>
-      </w:pPr>
-      <w:r>
-        <w:t>Framework</w:t>
-      </w:r>
-      <w:r>
-        <w:tab/>
-        <w:t>24</w:t>
+        <w:t>2</w:t>
+      </w:r>
+      <w:r>
+        <w:t>0</w:t>
       </w:r>
     </w:p>
     <w:p>
@@ -3487,110 +4595,23 @@
         </w:tabs>
       </w:pPr>
       <w:r>
-        <w:t>Markup</w:t>
-      </w:r>
-      <w:r>
-        <w:rPr>
-          <w:spacing w:val="-1"/>
-        </w:rPr>
-        <w:t xml:space="preserve"> </w:t>
-      </w:r>
-      <w:r>
-        <w:t>Language</w:t>
+        <w:t>UML</w:t>
+      </w:r>
+      <w:r>
+        <w:rPr>
+          <w:spacing w:val="-3"/>
+        </w:rPr>
+        <w:t xml:space="preserve"> </w:t>
+      </w:r>
+      <w:r>
+        <w:t>Tools</w:t>
       </w:r>
       <w:r>
         <w:tab/>
-        <w:t>24</w:t>
-      </w:r>
-    </w:p>
-    <w:p>
-      <w:pPr>
-        <w:pStyle w:val="ListParagraph"/>
-        <w:numPr>
-          <w:ilvl w:val="2"/>
-          <w:numId w:val="5"/>
-        </w:numPr>
-        <w:tabs>
-          <w:tab w:val="left" w:pos="1698"/>
-          <w:tab w:val="right" w:leader="dot" w:pos="9395"/>
-        </w:tabs>
-      </w:pPr>
-      <w:r>
-        <w:t>Programming</w:t>
-      </w:r>
-      <w:r>
-        <w:rPr>
-          <w:spacing w:val="-5"/>
-        </w:rPr>
-        <w:t xml:space="preserve"> </w:t>
-      </w:r>
-      <w:r>
-        <w:t>Language</w:t>
-      </w:r>
-      <w:r>
-        <w:tab/>
-        <w:t>24</w:t>
-      </w:r>
-    </w:p>
-    <w:p>
-      <w:pPr>
-        <w:pStyle w:val="ListParagraph"/>
-        <w:numPr>
-          <w:ilvl w:val="1"/>
-          <w:numId w:val="5"/>
-        </w:numPr>
-        <w:tabs>
-          <w:tab w:val="left" w:pos="812"/>
-          <w:tab w:val="right" w:leader="dot" w:pos="9395"/>
-        </w:tabs>
-        <w:spacing w:before="136"/>
-      </w:pPr>
-      <w:r>
-        <w:t>Technical Specification</w:t>
-      </w:r>
-      <w:r>
-        <w:tab/>
-        <w:t>24</w:t>
-      </w:r>
-    </w:p>
-    <w:p>
-      <w:pPr>
-        <w:pStyle w:val="ListParagraph"/>
-        <w:numPr>
-          <w:ilvl w:val="2"/>
-          <w:numId w:val="5"/>
-        </w:numPr>
-        <w:tabs>
-          <w:tab w:val="left" w:pos="1698"/>
-          <w:tab w:val="right" w:leader="dot" w:pos="9395"/>
-        </w:tabs>
-      </w:pPr>
-      <w:r>
-        <w:t>Front-End</w:t>
-      </w:r>
-      <w:r>
-        <w:tab/>
-        <w:t>24</w:t>
-      </w:r>
-    </w:p>
-    <w:p>
-      <w:pPr>
-        <w:pStyle w:val="ListParagraph"/>
-        <w:numPr>
-          <w:ilvl w:val="2"/>
-          <w:numId w:val="5"/>
-        </w:numPr>
-        <w:tabs>
-          <w:tab w:val="left" w:pos="1698"/>
-          <w:tab w:val="right" w:leader="dot" w:pos="9395"/>
-        </w:tabs>
-      </w:pPr>
-      <w:r>
-        <w:t>Back-End</w:t>
-      </w:r>
-      <w:r>
-        <w:tab/>
-        <w:t>24</w:t>
+        <w:t>2</w:t>
+      </w:r>
+      <w:r>
+        <w:t>0</w:t>
       </w:r>
     </w:p>
     <w:p>
@@ -3607,11 +4628,11 @@
         <w:spacing w:before="139"/>
       </w:pPr>
       <w:r>
-        <w:t>IDE</w:t>
-      </w:r>
-      <w:r>
-        <w:rPr>
-          <w:spacing w:val="-4"/>
+        <w:t>SRS</w:t>
+      </w:r>
+      <w:r>
+        <w:rPr>
+          <w:spacing w:val="-3"/>
         </w:rPr>
         <w:t xml:space="preserve"> </w:t>
       </w:r>
@@ -3620,66 +4641,10 @@
       </w:r>
       <w:r>
         <w:tab/>
-        <w:t>24</w:t>
-      </w:r>
-    </w:p>
-    <w:p>
-      <w:pPr>
-        <w:pStyle w:val="ListParagraph"/>
-        <w:numPr>
-          <w:ilvl w:val="2"/>
-          <w:numId w:val="5"/>
-        </w:numPr>
-        <w:tabs>
-          <w:tab w:val="left" w:pos="1698"/>
-          <w:tab w:val="right" w:leader="dot" w:pos="9395"/>
-        </w:tabs>
-      </w:pPr>
-      <w:r>
-        <w:t>UML</w:t>
-      </w:r>
-      <w:r>
-        <w:rPr>
-          <w:spacing w:val="-3"/>
-        </w:rPr>
-        <w:t xml:space="preserve"> </w:t>
-      </w:r>
-      <w:r>
-        <w:t>Tools</w:t>
-      </w:r>
-      <w:r>
-        <w:tab/>
-        <w:t>24</w:t>
-      </w:r>
-    </w:p>
-    <w:p>
-      <w:pPr>
-        <w:pStyle w:val="ListParagraph"/>
-        <w:numPr>
-          <w:ilvl w:val="2"/>
-          <w:numId w:val="5"/>
-        </w:numPr>
-        <w:tabs>
-          <w:tab w:val="left" w:pos="1698"/>
-          <w:tab w:val="right" w:leader="dot" w:pos="9395"/>
-        </w:tabs>
-        <w:spacing w:before="139"/>
-      </w:pPr>
-      <w:r>
-        <w:t>SRS</w:t>
-      </w:r>
-      <w:r>
-        <w:rPr>
-          <w:spacing w:val="-3"/>
-        </w:rPr>
-        <w:t xml:space="preserve"> </w:t>
-      </w:r>
-      <w:r>
-        <w:t>Tools</w:t>
-      </w:r>
-      <w:r>
-        <w:tab/>
-        <w:t>24</w:t>
+        <w:t>2</w:t>
+      </w:r>
+      <w:r>
+        <w:t>0</w:t>
       </w:r>
     </w:p>
     <w:p>
@@ -3708,7 +4673,10 @@
       </w:r>
       <w:r>
         <w:tab/>
-        <w:t>25</w:t>
+        <w:t>2</w:t>
+      </w:r>
+      <w:r>
+        <w:t>1</w:t>
       </w:r>
     </w:p>
     <w:p>
@@ -3716,206 +4684,88 @@
         <w:tabs>
           <w:tab w:val="right" w:leader="dot" w:pos="9395"/>
         </w:tabs>
-        <w:spacing w:before="136"/>
-        <w:ind w:left="480"/>
-      </w:pPr>
-      <w:r>
-        <w:rPr>
-          <w:b/>
-          <w:sz w:val="24"/>
-        </w:rPr>
-        <w:t>Chapter</w:t>
-      </w:r>
-      <w:r>
-        <w:rPr>
-          <w:b/>
-          <w:spacing w:val="-6"/>
-          <w:sz w:val="24"/>
-        </w:rPr>
-        <w:t xml:space="preserve"> </w:t>
-      </w:r>
-      <w:r>
-        <w:rPr>
-          <w:b/>
-        </w:rPr>
-        <w:t>6</w:t>
-      </w:r>
-      <w:r>
-        <w:rPr>
-          <w:b/>
-          <w:spacing w:val="5"/>
-        </w:rPr>
-        <w:t xml:space="preserve"> </w:t>
-      </w:r>
-      <w:r>
-        <w:rPr>
-          <w:b/>
-        </w:rPr>
-        <w:t>Testing</w:t>
-      </w:r>
-      <w:r>
-        <w:rPr>
-          <w:b/>
+        <w:spacing w:before="141"/>
+        <w:ind w:left="479"/>
+        <w:rPr>
+          <w:b/>
+          <w:sz w:val="24"/>
+        </w:rPr>
+      </w:pPr>
+      <w:r>
+        <w:rPr>
+          <w:b/>
+          <w:sz w:val="24"/>
+        </w:rPr>
+        <w:t>Conclusion</w:t>
+      </w:r>
+      <w:r>
+        <w:rPr>
+          <w:b/>
+          <w:sz w:val="24"/>
         </w:rPr>
         <w:tab/>
       </w:r>
       <w:r>
-        <w:t>67</w:t>
+        <w:rPr>
+          <w:b/>
+          <w:sz w:val="24"/>
+        </w:rPr>
+        <w:t>25</w:t>
+      </w:r>
+    </w:p>
+    <w:p>
+      <w:pPr>
+        <w:tabs>
+          <w:tab w:val="right" w:leader="dot" w:pos="9395"/>
+        </w:tabs>
+        <w:spacing w:before="145"/>
+        <w:rPr>
+          <w:b/>
+          <w:sz w:val="24"/>
+        </w:rPr>
+      </w:pPr>
+      <w:r>
+        <w:rPr>
+          <w:b/>
+          <w:sz w:val="24"/>
+        </w:rPr>
+        <w:t xml:space="preserve">        </w:t>
+      </w:r>
+      <w:r>
+        <w:rPr>
+          <w:b/>
+          <w:sz w:val="24"/>
+        </w:rPr>
+        <w:t>Bibliography</w:t>
+      </w:r>
+      <w:r>
+        <w:rPr>
+          <w:b/>
+          <w:sz w:val="24"/>
+        </w:rPr>
+        <w:tab/>
+      </w:r>
+      <w:r>
+        <w:rPr>
+          <w:b/>
+          <w:sz w:val="24"/>
+        </w:rPr>
+        <w:t>26</w:t>
       </w:r>
     </w:p>
     <w:p>
       <w:pPr>
         <w:pStyle w:val="ListParagraph"/>
         <w:numPr>
-          <w:ilvl w:val="1"/>
-          <w:numId w:val="3"/>
+          <w:ilvl w:val="0"/>
+          <w:numId w:val="5"/>
         </w:numPr>
         <w:tabs>
           <w:tab w:val="left" w:pos="812"/>
           <w:tab w:val="right" w:leader="dot" w:pos="9395"/>
         </w:tabs>
-        <w:spacing w:before="139"/>
-      </w:pPr>
-      <w:r>
-        <w:t>Testing</w:t>
-      </w:r>
-      <w:r>
-        <w:rPr>
-          <w:spacing w:val="-3"/>
-        </w:rPr>
-        <w:t xml:space="preserve"> </w:t>
-      </w:r>
-      <w:r>
-        <w:t>Methods</w:t>
-      </w:r>
-      <w:r>
-        <w:tab/>
-        <w:t>67</w:t>
-      </w:r>
-    </w:p>
-    <w:p>
-      <w:pPr>
-        <w:pStyle w:val="ListParagraph"/>
-        <w:numPr>
-          <w:ilvl w:val="2"/>
-          <w:numId w:val="3"/>
-        </w:numPr>
-        <w:tabs>
-          <w:tab w:val="left" w:pos="1678"/>
-          <w:tab w:val="left" w:pos="1679"/>
-          <w:tab w:val="right" w:leader="dot" w:pos="9381"/>
-        </w:tabs>
-      </w:pPr>
-      <w:r>
-        <w:t>Black Box</w:t>
-      </w:r>
-      <w:r>
-        <w:rPr>
-          <w:spacing w:val="-3"/>
-        </w:rPr>
-        <w:t xml:space="preserve"> </w:t>
-      </w:r>
-      <w:r>
-        <w:t>Testing…</w:t>
-      </w:r>
-      <w:r>
-        <w:tab/>
-        <w:t>67</w:t>
-      </w:r>
-    </w:p>
-    <w:p>
-      <w:pPr>
-        <w:pStyle w:val="ListParagraph"/>
-        <w:numPr>
-          <w:ilvl w:val="2"/>
-          <w:numId w:val="3"/>
-        </w:numPr>
-        <w:tabs>
-          <w:tab w:val="left" w:pos="1678"/>
-          <w:tab w:val="left" w:pos="1679"/>
-          <w:tab w:val="right" w:leader="dot" w:pos="9407"/>
-        </w:tabs>
-      </w:pPr>
-      <w:r>
-        <w:t>White</w:t>
-      </w:r>
-      <w:r>
-        <w:rPr>
-          <w:spacing w:val="-1"/>
-        </w:rPr>
-        <w:t xml:space="preserve"> </w:t>
-      </w:r>
-      <w:r>
-        <w:t>Box Testing</w:t>
-      </w:r>
-      <w:r>
-        <w:tab/>
-        <w:t>69</w:t>
-      </w:r>
-    </w:p>
-    <w:p>
-      <w:pPr>
-        <w:tabs>
-          <w:tab w:val="right" w:leader="dot" w:pos="9395"/>
-        </w:tabs>
-        <w:spacing w:before="141"/>
-        <w:ind w:left="480"/>
-        <w:rPr>
-          <w:b/>
-          <w:sz w:val="24"/>
-        </w:rPr>
-      </w:pPr>
-      <w:r>
-        <w:rPr>
-          <w:b/>
-          <w:sz w:val="24"/>
-        </w:rPr>
-        <w:t>Conclusion</w:t>
-      </w:r>
-      <w:r>
-        <w:rPr>
-          <w:b/>
-          <w:sz w:val="24"/>
-        </w:rPr>
-        <w:tab/>
-        <w:t>71</w:t>
-      </w:r>
-    </w:p>
-    <w:p>
-      <w:pPr>
-        <w:tabs>
-          <w:tab w:val="right" w:leader="dot" w:pos="9395"/>
-        </w:tabs>
-        <w:spacing w:before="145"/>
-        <w:ind w:left="480"/>
-        <w:rPr>
-          <w:b/>
-          <w:sz w:val="24"/>
-        </w:rPr>
-      </w:pPr>
-      <w:r>
-        <w:rPr>
-          <w:b/>
-          <w:sz w:val="24"/>
-        </w:rPr>
-        <w:t>Bibliography</w:t>
-      </w:r>
-      <w:r>
-        <w:rPr>
-          <w:b/>
-          <w:sz w:val="24"/>
-        </w:rPr>
-        <w:tab/>
-        <w:t>72</w:t>
-      </w:r>
-    </w:p>
-    <w:p>
-      <w:pPr>
-        <w:rPr>
-          <w:sz w:val="24"/>
-        </w:rPr>
         <w:sectPr>
-          <w:pgSz w:w="11920" w:h="16850"/>
+          <w:pgSz w:w="11906" w:h="16838" w:code="9"/>
           <w:pgMar w:top="1280" w:right="700" w:bottom="1240" w:left="1680" w:header="0" w:footer="1058" w:gutter="0"/>
           <w:pgBorders w:offsetFrom="page">
             <w:top w:val="single" w:sz="18" w:space="24" w:color="000000"/>
@@ -3924,6 +4774,7 @@
             <w:right w:val="single" w:sz="18" w:space="24" w:color="000000"/>
           </w:pgBorders>
           <w:cols w:space="720"/>
+          <w:docGrid w:linePitch="299"/>
         </w:sectPr>
       </w:pPr>
     </w:p>
@@ -4201,7 +5052,14 @@
           <w:sz w:val="24"/>
         </w:rPr>
         <w:tab/>
-        <w:t>17</w:t>
+        <w:t>1</w:t>
+      </w:r>
+      <w:r>
+        <w:rPr>
+          <w:b/>
+          <w:sz w:val="24"/>
+        </w:rPr>
+        <w:t>5</w:t>
       </w:r>
     </w:p>
     <w:p>
@@ -4227,7 +5085,7 @@
           <w:b/>
           <w:sz w:val="24"/>
         </w:rPr>
-        <w:t>Admin</w:t>
+        <w:t>Auth</w:t>
       </w:r>
       <w:r>
         <w:rPr>
@@ -4242,7 +5100,15 @@
           <w:position w:val="1"/>
           <w:sz w:val="24"/>
         </w:rPr>
-        <w:t>19</w:t>
+        <w:t>1</w:t>
+      </w:r>
+      <w:r>
+        <w:rPr>
+          <w:b/>
+          <w:position w:val="1"/>
+          <w:sz w:val="24"/>
+        </w:rPr>
+        <w:t>7</w:t>
       </w:r>
     </w:p>
     <w:p>
@@ -4268,7 +5134,7 @@
           <w:b/>
           <w:sz w:val="24"/>
         </w:rPr>
-        <w:t>User</w:t>
+        <w:t>User id</w:t>
       </w:r>
       <w:r>
         <w:rPr>
@@ -4276,7 +5142,13 @@
           <w:sz w:val="24"/>
         </w:rPr>
         <w:tab/>
-        <w:t>20</w:t>
+      </w:r>
+      <w:r>
+        <w:rPr>
+          <w:b/>
+          <w:sz w:val="24"/>
+        </w:rPr>
+        <w:t>17</w:t>
       </w:r>
     </w:p>
     <w:p>
@@ -4302,7 +5174,7 @@
           <w:b/>
           <w:sz w:val="24"/>
         </w:rPr>
-        <w:t>Role</w:t>
+        <w:t>Physical health (User id)</w:t>
       </w:r>
       <w:r>
         <w:rPr>
@@ -4310,7 +5182,13 @@
           <w:sz w:val="24"/>
         </w:rPr>
         <w:tab/>
-        <w:t>21</w:t>
+      </w:r>
+      <w:r>
+        <w:rPr>
+          <w:b/>
+          <w:sz w:val="24"/>
+        </w:rPr>
+        <w:t>18</w:t>
       </w:r>
     </w:p>
     <w:p>
@@ -4336,22 +5214,7 @@
           <w:b/>
           <w:sz w:val="24"/>
         </w:rPr>
-        <w:t>Department</w:t>
-      </w:r>
-      <w:r>
-        <w:rPr>
-          <w:b/>
-          <w:spacing w:val="-1"/>
-          <w:sz w:val="24"/>
-        </w:rPr>
-        <w:t xml:space="preserve"> </w:t>
-      </w:r>
-      <w:r>
-        <w:rPr>
-          <w:b/>
-          <w:sz w:val="24"/>
-        </w:rPr>
-        <w:t>Id</w:t>
+        <w:t>Mental health (User id)</w:t>
       </w:r>
       <w:r>
         <w:rPr>
@@ -4359,7 +5222,13 @@
           <w:sz w:val="24"/>
         </w:rPr>
         <w:tab/>
-        <w:t>21</w:t>
+      </w:r>
+      <w:r>
+        <w:rPr>
+          <w:b/>
+          <w:sz w:val="24"/>
+        </w:rPr>
+        <w:t>18</w:t>
       </w:r>
     </w:p>
     <w:p>
@@ -4385,7 +5254,7 @@
           <w:b/>
           <w:sz w:val="24"/>
         </w:rPr>
-        <w:t>Project</w:t>
+        <w:t>Link</w:t>
       </w:r>
       <w:r>
         <w:rPr>
@@ -4393,141 +5262,13 @@
           <w:sz w:val="24"/>
         </w:rPr>
         <w:tab/>
-        <w:t>22</w:t>
-      </w:r>
-    </w:p>
-    <w:p>
-      <w:pPr>
-        <w:pStyle w:val="ListParagraph"/>
-        <w:numPr>
-          <w:ilvl w:val="0"/>
-          <w:numId w:val="2"/>
-        </w:numPr>
-        <w:tabs>
-          <w:tab w:val="left" w:pos="902"/>
-          <w:tab w:val="right" w:leader="dot" w:pos="9387"/>
-        </w:tabs>
-        <w:spacing w:before="237"/>
-        <w:ind w:left="901"/>
-        <w:rPr>
-          <w:b/>
-          <w:sz w:val="24"/>
-        </w:rPr>
-      </w:pPr>
-      <w:r>
-        <w:rPr>
-          <w:b/>
-          <w:sz w:val="24"/>
-        </w:rPr>
-        <w:t>User</w:t>
-      </w:r>
-      <w:r>
-        <w:rPr>
-          <w:b/>
-          <w:spacing w:val="-3"/>
-          <w:sz w:val="24"/>
-        </w:rPr>
-        <w:t xml:space="preserve"> </w:t>
-      </w:r>
-      <w:r>
-        <w:rPr>
-          <w:b/>
-          <w:sz w:val="24"/>
-        </w:rPr>
-        <w:t>Leave</w:t>
-      </w:r>
-      <w:r>
-        <w:rPr>
-          <w:b/>
-          <w:sz w:val="24"/>
-        </w:rPr>
-        <w:tab/>
-        <w:t>22</w:t>
-      </w:r>
-    </w:p>
-    <w:p>
-      <w:pPr>
-        <w:pStyle w:val="ListParagraph"/>
-        <w:numPr>
-          <w:ilvl w:val="0"/>
-          <w:numId w:val="2"/>
-        </w:numPr>
-        <w:tabs>
-          <w:tab w:val="left" w:pos="963"/>
-          <w:tab w:val="right" w:leader="dot" w:pos="9408"/>
-        </w:tabs>
-        <w:spacing w:before="238"/>
-        <w:ind w:left="962" w:hanging="307"/>
-        <w:rPr>
-          <w:b/>
-          <w:sz w:val="24"/>
-        </w:rPr>
-      </w:pPr>
-      <w:r>
-        <w:rPr>
-          <w:b/>
-          <w:sz w:val="24"/>
-        </w:rPr>
-        <w:t>Type</w:t>
-      </w:r>
-      <w:r>
-        <w:rPr>
-          <w:b/>
-          <w:spacing w:val="-3"/>
-          <w:sz w:val="24"/>
-        </w:rPr>
-        <w:t xml:space="preserve"> </w:t>
-      </w:r>
-      <w:r>
-        <w:rPr>
-          <w:b/>
-          <w:sz w:val="24"/>
-        </w:rPr>
-        <w:t>Leave</w:t>
-      </w:r>
-      <w:r>
-        <w:rPr>
-          <w:b/>
-          <w:sz w:val="24"/>
-        </w:rPr>
-        <w:tab/>
-        <w:t>23</w:t>
-      </w:r>
-    </w:p>
-    <w:p>
-      <w:pPr>
-        <w:pStyle w:val="ListParagraph"/>
-        <w:numPr>
-          <w:ilvl w:val="0"/>
-          <w:numId w:val="2"/>
-        </w:numPr>
-        <w:tabs>
-          <w:tab w:val="left" w:pos="989"/>
-          <w:tab w:val="right" w:leader="dot" w:pos="9424"/>
-        </w:tabs>
-        <w:spacing w:before="276"/>
-        <w:ind w:left="988" w:hanging="309"/>
-        <w:rPr>
-          <w:b/>
-          <w:sz w:val="24"/>
-        </w:rPr>
-      </w:pPr>
-      <w:r>
-        <w:rPr>
-          <w:b/>
-          <w:w w:val="105"/>
-          <w:sz w:val="24"/>
-        </w:rPr>
-        <w:t>Salary</w:t>
-      </w:r>
-      <w:r>
-        <w:rPr>
-          <w:b/>
-          <w:w w:val="105"/>
-          <w:sz w:val="24"/>
-        </w:rPr>
-        <w:tab/>
-        <w:t>23</w:t>
+      </w:r>
+      <w:r>
+        <w:rPr>
+          <w:b/>
+          <w:sz w:val="24"/>
+        </w:rPr>
+        <w:t>19</w:t>
       </w:r>
     </w:p>
     <w:p>
@@ -4536,7 +5277,7 @@
           <w:sz w:val="24"/>
         </w:rPr>
         <w:sectPr>
-          <w:pgSz w:w="11920" w:h="16850"/>
+          <w:pgSz w:w="11906" w:h="16838" w:code="9"/>
           <w:pgMar w:top="1360" w:right="700" w:bottom="1240" w:left="1680" w:header="0" w:footer="1058" w:gutter="0"/>
           <w:pgBorders w:offsetFrom="page">
             <w:top w:val="single" w:sz="18" w:space="24" w:color="000000"/>
@@ -4545,6 +5286,7 @@
             <w:right w:val="single" w:sz="18" w:space="24" w:color="000000"/>
           </w:pgBorders>
           <w:cols w:space="720"/>
+          <w:docGrid w:linePitch="299"/>
         </w:sectPr>
       </w:pPr>
     </w:p>
@@ -4761,7 +5503,6 @@
         </w:rPr>
         <w:t xml:space="preserve"> </w:t>
       </w:r>
-      <w:proofErr w:type="gramStart"/>
       <w:r>
         <w:rPr>
           <w:b/>
@@ -4775,16 +5516,8 @@
           <w:spacing w:val="1"/>
           <w:sz w:val="24"/>
         </w:rPr>
-        <w:t xml:space="preserve"> </w:t>
-      </w:r>
-      <w:r>
-        <w:rPr>
-          <w:b/>
-          <w:sz w:val="24"/>
-        </w:rPr>
         <w:t>:</w:t>
       </w:r>
-      <w:proofErr w:type="gramEnd"/>
       <w:r>
         <w:rPr>
           <w:b/>
@@ -4796,9 +5529,10 @@
       <w:r>
         <w:rPr>
           <w:b/>
-          <w:sz w:val="24"/>
-        </w:rPr>
-        <w:t>Admin</w:t>
+          <w:spacing w:val="-1"/>
+          <w:sz w:val="24"/>
+        </w:rPr>
+        <w:t>USER</w:t>
       </w:r>
       <w:r>
         <w:rPr>
@@ -4868,7 +5602,6 @@
         </w:rPr>
         <w:t xml:space="preserve"> </w:t>
       </w:r>
-      <w:proofErr w:type="gramStart"/>
       <w:r>
         <w:rPr>
           <w:b/>
@@ -4882,16 +5615,8 @@
           <w:spacing w:val="-2"/>
           <w:sz w:val="23"/>
         </w:rPr>
-        <w:t xml:space="preserve"> </w:t>
-      </w:r>
-      <w:r>
-        <w:rPr>
-          <w:b/>
-          <w:sz w:val="23"/>
-        </w:rPr>
         <w:t>:</w:t>
       </w:r>
-      <w:proofErr w:type="gramEnd"/>
       <w:r>
         <w:rPr>
           <w:b/>
@@ -4905,22 +5630,7 @@
           <w:b/>
           <w:sz w:val="24"/>
         </w:rPr>
-        <w:t>Human</w:t>
-      </w:r>
-      <w:r>
-        <w:rPr>
-          <w:b/>
-          <w:spacing w:val="-1"/>
-          <w:sz w:val="24"/>
-        </w:rPr>
-        <w:t xml:space="preserve"> </w:t>
-      </w:r>
-      <w:r>
-        <w:rPr>
-          <w:b/>
-          <w:sz w:val="24"/>
-        </w:rPr>
-        <w:t>Resource</w:t>
+        <w:t>GUEST</w:t>
       </w:r>
       <w:r>
         <w:rPr>
@@ -4929,204 +5639,6 @@
         </w:rPr>
         <w:tab/>
         <w:t>13</w:t>
-      </w:r>
-    </w:p>
-    <w:p>
-      <w:pPr>
-        <w:pStyle w:val="BodyText"/>
-        <w:spacing w:before="8"/>
-        <w:rPr>
-          <w:b/>
-          <w:i w:val="0"/>
-          <w:sz w:val="20"/>
-        </w:rPr>
-      </w:pPr>
-    </w:p>
-    <w:p>
-      <w:pPr>
-        <w:pStyle w:val="ListParagraph"/>
-        <w:numPr>
-          <w:ilvl w:val="0"/>
-          <w:numId w:val="1"/>
-        </w:numPr>
-        <w:tabs>
-          <w:tab w:val="left" w:pos="661"/>
-          <w:tab w:val="left" w:leader="dot" w:pos="9115"/>
-        </w:tabs>
-        <w:spacing w:before="0"/>
-        <w:ind w:left="660" w:hanging="181"/>
-        <w:rPr>
-          <w:b/>
-          <w:sz w:val="24"/>
-        </w:rPr>
-      </w:pPr>
-      <w:r>
-        <w:rPr>
-          <w:b/>
-          <w:sz w:val="24"/>
-        </w:rPr>
-        <w:t>DFD</w:t>
-      </w:r>
-      <w:r>
-        <w:rPr>
-          <w:b/>
-          <w:spacing w:val="-1"/>
-          <w:sz w:val="24"/>
-        </w:rPr>
-        <w:t xml:space="preserve"> </w:t>
-      </w:r>
-      <w:r>
-        <w:rPr>
-          <w:b/>
-          <w:sz w:val="24"/>
-        </w:rPr>
-        <w:t>Level</w:t>
-      </w:r>
-      <w:r>
-        <w:rPr>
-          <w:b/>
-          <w:spacing w:val="-1"/>
-          <w:sz w:val="24"/>
-        </w:rPr>
-        <w:t xml:space="preserve"> </w:t>
-      </w:r>
-      <w:proofErr w:type="gramStart"/>
-      <w:r>
-        <w:rPr>
-          <w:b/>
-          <w:sz w:val="24"/>
-        </w:rPr>
-        <w:t>1</w:t>
-      </w:r>
-      <w:r>
-        <w:rPr>
-          <w:b/>
-          <w:spacing w:val="-1"/>
-          <w:sz w:val="24"/>
-        </w:rPr>
-        <w:t xml:space="preserve"> </w:t>
-      </w:r>
-      <w:r>
-        <w:rPr>
-          <w:b/>
-          <w:sz w:val="24"/>
-        </w:rPr>
-        <w:t>:</w:t>
-      </w:r>
-      <w:proofErr w:type="gramEnd"/>
-      <w:r>
-        <w:rPr>
-          <w:b/>
-          <w:spacing w:val="-1"/>
-          <w:sz w:val="24"/>
-        </w:rPr>
-        <w:t xml:space="preserve"> </w:t>
-      </w:r>
-      <w:r>
-        <w:rPr>
-          <w:b/>
-          <w:sz w:val="24"/>
-        </w:rPr>
-        <w:t>Project</w:t>
-      </w:r>
-      <w:r>
-        <w:rPr>
-          <w:b/>
-          <w:spacing w:val="1"/>
-          <w:sz w:val="24"/>
-        </w:rPr>
-        <w:t xml:space="preserve"> </w:t>
-      </w:r>
-      <w:r>
-        <w:rPr>
-          <w:b/>
-          <w:sz w:val="24"/>
-        </w:rPr>
-        <w:t>Manager</w:t>
-      </w:r>
-      <w:r>
-        <w:rPr>
-          <w:b/>
-          <w:sz w:val="24"/>
-        </w:rPr>
-        <w:tab/>
-        <w:t>14</w:t>
-      </w:r>
-    </w:p>
-    <w:p>
-      <w:pPr>
-        <w:pStyle w:val="BodyText"/>
-        <w:spacing w:before="8"/>
-        <w:rPr>
-          <w:b/>
-          <w:i w:val="0"/>
-          <w:sz w:val="20"/>
-        </w:rPr>
-      </w:pPr>
-    </w:p>
-    <w:p>
-      <w:pPr>
-        <w:pStyle w:val="ListParagraph"/>
-        <w:numPr>
-          <w:ilvl w:val="0"/>
-          <w:numId w:val="1"/>
-        </w:numPr>
-        <w:tabs>
-          <w:tab w:val="left" w:pos="661"/>
-          <w:tab w:val="left" w:leader="dot" w:pos="9110"/>
-        </w:tabs>
-        <w:spacing w:before="0"/>
-        <w:ind w:left="660" w:hanging="181"/>
-        <w:rPr>
-          <w:b/>
-          <w:sz w:val="24"/>
-        </w:rPr>
-      </w:pPr>
-      <w:r>
-        <w:rPr>
-          <w:b/>
-          <w:sz w:val="24"/>
-        </w:rPr>
-        <w:t>DFD</w:t>
-      </w:r>
-      <w:r>
-        <w:rPr>
-          <w:b/>
-          <w:spacing w:val="-1"/>
-          <w:sz w:val="24"/>
-        </w:rPr>
-        <w:t xml:space="preserve"> </w:t>
-      </w:r>
-      <w:r>
-        <w:rPr>
-          <w:b/>
-          <w:sz w:val="24"/>
-        </w:rPr>
-        <w:t xml:space="preserve">Level </w:t>
-      </w:r>
-      <w:proofErr w:type="gramStart"/>
-      <w:r>
-        <w:rPr>
-          <w:b/>
-          <w:sz w:val="24"/>
-        </w:rPr>
-        <w:t>1 :</w:t>
-      </w:r>
-      <w:proofErr w:type="gramEnd"/>
-      <w:r>
-        <w:rPr>
-          <w:b/>
-          <w:sz w:val="24"/>
-        </w:rPr>
-        <w:t xml:space="preserve"> Employee</w:t>
-      </w:r>
-      <w:r>
-        <w:rPr>
-          <w:b/>
-          <w:sz w:val="24"/>
-        </w:rPr>
-        <w:tab/>
-        <w:t>15</w:t>
       </w:r>
     </w:p>
     <w:p>
@@ -5186,7 +5698,14 @@
           <w:sz w:val="24"/>
         </w:rPr>
         <w:tab/>
-        <w:t>18</w:t>
+        <w:t>1</w:t>
+      </w:r>
+      <w:r>
+        <w:rPr>
+          <w:b/>
+          <w:sz w:val="24"/>
+        </w:rPr>
+        <w:t>6</w:t>
       </w:r>
     </w:p>
     <w:p>
@@ -5246,7 +5765,14 @@
           <w:sz w:val="24"/>
         </w:rPr>
         <w:tab/>
-        <w:t>25</w:t>
+        <w:t>2</w:t>
+      </w:r>
+      <w:r>
+        <w:rPr>
+          <w:b/>
+          <w:sz w:val="24"/>
+        </w:rPr>
+        <w:t>1</w:t>
       </w:r>
     </w:p>
     <w:p>
@@ -5262,134 +5788,11 @@
     </w:p>
     <w:p>
       <w:pPr>
-        <w:pStyle w:val="ListParagraph"/>
-        <w:numPr>
-          <w:ilvl w:val="0"/>
-          <w:numId w:val="1"/>
-        </w:numPr>
-        <w:tabs>
-          <w:tab w:val="left" w:pos="721"/>
-          <w:tab w:val="left" w:leader="dot" w:pos="9129"/>
-        </w:tabs>
-        <w:spacing w:before="0"/>
-        <w:ind w:hanging="181"/>
-        <w:rPr>
-          <w:b/>
-          <w:sz w:val="24"/>
-        </w:rPr>
-      </w:pPr>
-      <w:r>
-        <w:rPr>
-          <w:b/>
-          <w:sz w:val="24"/>
-        </w:rPr>
-        <w:t>Black</w:t>
-      </w:r>
-      <w:r>
-        <w:rPr>
-          <w:b/>
-          <w:spacing w:val="-1"/>
-          <w:sz w:val="24"/>
-        </w:rPr>
-        <w:t xml:space="preserve"> </w:t>
-      </w:r>
-      <w:r>
-        <w:rPr>
-          <w:b/>
-          <w:sz w:val="24"/>
-        </w:rPr>
-        <w:t>Box Testing…</w:t>
-      </w:r>
-      <w:r>
-        <w:rPr>
-          <w:b/>
-          <w:sz w:val="24"/>
-        </w:rPr>
-        <w:tab/>
-        <w:t>67</w:t>
-      </w:r>
-    </w:p>
-    <w:p>
-      <w:pPr>
-        <w:pStyle w:val="BodyText"/>
-        <w:rPr>
-          <w:b/>
-          <w:i w:val="0"/>
-          <w:sz w:val="21"/>
-        </w:rPr>
-      </w:pPr>
-    </w:p>
-    <w:p>
-      <w:pPr>
-        <w:pStyle w:val="ListParagraph"/>
-        <w:numPr>
-          <w:ilvl w:val="0"/>
-          <w:numId w:val="1"/>
-        </w:numPr>
-        <w:tabs>
-          <w:tab w:val="left" w:pos="740"/>
-          <w:tab w:val="left" w:leader="dot" w:pos="9066"/>
-        </w:tabs>
-        <w:spacing w:before="0"/>
-        <w:ind w:left="739" w:hanging="301"/>
-        <w:rPr>
-          <w:b/>
-          <w:sz w:val="24"/>
-        </w:rPr>
-      </w:pPr>
-      <w:r>
-        <w:rPr>
-          <w:b/>
-          <w:sz w:val="24"/>
-        </w:rPr>
-        <w:t>White</w:t>
-      </w:r>
-      <w:r>
-        <w:rPr>
-          <w:b/>
-          <w:spacing w:val="-3"/>
-          <w:sz w:val="24"/>
-        </w:rPr>
-        <w:t xml:space="preserve"> </w:t>
-      </w:r>
-      <w:r>
-        <w:rPr>
-          <w:b/>
-          <w:sz w:val="24"/>
-        </w:rPr>
-        <w:t>Box</w:t>
-      </w:r>
-      <w:r>
-        <w:rPr>
-          <w:b/>
-          <w:spacing w:val="-1"/>
-          <w:sz w:val="24"/>
-        </w:rPr>
-        <w:t xml:space="preserve"> </w:t>
-      </w:r>
-      <w:r>
-        <w:rPr>
-          <w:b/>
-          <w:sz w:val="24"/>
-        </w:rPr>
-        <w:t>Testing</w:t>
-      </w:r>
-      <w:r>
-        <w:rPr>
-          <w:b/>
-          <w:sz w:val="24"/>
-        </w:rPr>
-        <w:tab/>
-        <w:t>69</w:t>
-      </w:r>
-    </w:p>
-    <w:p>
-      <w:pPr>
         <w:rPr>
           <w:sz w:val="24"/>
         </w:rPr>
         <w:sectPr>
-          <w:pgSz w:w="11920" w:h="16850"/>
+          <w:pgSz w:w="11906" w:h="16838" w:code="9"/>
           <w:pgMar w:top="1360" w:right="700" w:bottom="1240" w:left="1680" w:header="0" w:footer="1058" w:gutter="0"/>
           <w:pgBorders w:offsetFrom="page">
             <w:top w:val="single" w:sz="18" w:space="24" w:color="000000"/>
@@ -5398,6 +5801,7 @@
             <w:right w:val="single" w:sz="18" w:space="24" w:color="000000"/>
           </w:pgBorders>
           <w:cols w:space="720"/>
+          <w:docGrid w:linePitch="299"/>
         </w:sectPr>
       </w:pPr>
     </w:p>
@@ -5482,7 +5886,7 @@
       </w:pPr>
     </w:p>
     <w:sectPr>
-      <w:pgSz w:w="11920" w:h="16850"/>
+      <w:pgSz w:w="11906" w:h="16838" w:code="9"/>
       <w:pgMar w:top="1600" w:right="700" w:bottom="1240" w:left="1680" w:header="0" w:footer="1058" w:gutter="0"/>
       <w:pgBorders w:offsetFrom="page">
         <w:top w:val="single" w:sz="18" w:space="24" w:color="000000"/>
@@ -5491,6 +5895,7 @@
         <w:right w:val="single" w:sz="18" w:space="24" w:color="000000"/>
       </w:pgBorders>
       <w:cols w:space="720"/>
+      <w:docGrid w:linePitch="299"/>
     </w:sectPr>
   </w:body>
 </w:document>
@@ -5527,46 +5932,154 @@
       </w:rPr>
     </w:pPr>
     <w:r>
-      <w:pict w14:anchorId="12AF5336">
-        <v:shapetype id="_x0000_t202" coordsize="21600,21600" o:spt="202" path="m,l,21600r21600,l21600,xe">
-          <v:stroke joinstyle="miter"/>
-          <v:path gradientshapeok="t" o:connecttype="rect"/>
-        </v:shapetype>
-        <v:shape id="_x0000_s2049" type="#_x0000_t202" style="position:absolute;margin-left:321.05pt;margin-top:778.15pt;width:18.9pt;height:15.3pt;z-index:-251658752;mso-position-horizontal-relative:page;mso-position-vertical-relative:page" filled="f" stroked="f">
-          <v:textbox inset="0,0,0,0">
-            <w:txbxContent>
-              <w:p>
-                <w:pPr>
-                  <w:spacing w:before="10"/>
-                  <w:ind w:left="60"/>
-                  <w:rPr>
-                    <w:sz w:val="24"/>
-                  </w:rPr>
-                </w:pPr>
-                <w:r>
-                  <w:fldChar w:fldCharType="begin"/>
-                </w:r>
-                <w:r>
-                  <w:rPr>
-                    <w:sz w:val="24"/>
-                  </w:rPr>
-                  <w:instrText xml:space="preserve"> PAGE  \* ROMAN </w:instrText>
-                </w:r>
-                <w:r>
-                  <w:fldChar w:fldCharType="separate"/>
-                </w:r>
-                <w:r>
-                  <w:t>VI</w:t>
-                </w:r>
-                <w:r>
-                  <w:fldChar w:fldCharType="end"/>
-                </w:r>
-              </w:p>
-            </w:txbxContent>
-          </v:textbox>
-          <w10:wrap anchorx="page" anchory="page"/>
-        </v:shape>
-      </w:pict>
+      <w:rPr>
+        <w:noProof/>
+      </w:rPr>
+      <mc:AlternateContent>
+        <mc:Choice Requires="wps">
+          <w:drawing>
+            <wp:anchor distT="0" distB="0" distL="114300" distR="114300" simplePos="0" relativeHeight="251657728" behindDoc="1" locked="0" layoutInCell="1" allowOverlap="1" wp14:anchorId="12AF5336" wp14:editId="61AD0E5C">
+              <wp:simplePos x="0" y="0"/>
+              <wp:positionH relativeFrom="page">
+                <wp:posOffset>4077335</wp:posOffset>
+              </wp:positionH>
+              <wp:positionV relativeFrom="page">
+                <wp:posOffset>9882505</wp:posOffset>
+              </wp:positionV>
+              <wp:extent cx="240030" cy="194310"/>
+              <wp:effectExtent l="0" t="0" r="0" b="0"/>
+              <wp:wrapNone/>
+              <wp:docPr id="2" name="Text Box 1"/>
+              <wp:cNvGraphicFramePr>
+                <a:graphicFrameLocks xmlns:a="http://schemas.openxmlformats.org/drawingml/2006/main"/>
+              </wp:cNvGraphicFramePr>
+              <a:graphic xmlns:a="http://schemas.openxmlformats.org/drawingml/2006/main">
+                <a:graphicData uri="http://schemas.microsoft.com/office/word/2010/wordprocessingShape">
+                  <wps:wsp>
+                    <wps:cNvSpPr txBox="1">
+                      <a:spLocks noChangeArrowheads="1"/>
+                    </wps:cNvSpPr>
+                    <wps:spPr bwMode="auto">
+                      <a:xfrm>
+                        <a:off x="0" y="0"/>
+                        <a:ext cx="240030" cy="194310"/>
+                      </a:xfrm>
+                      <a:prstGeom prst="rect">
+                        <a:avLst/>
+                      </a:prstGeom>
+                      <a:noFill/>
+                      <a:ln>
+                        <a:noFill/>
+                      </a:ln>
+                      <a:extLst>
+                        <a:ext uri="{909E8E84-426E-40DD-AFC4-6F175D3DCCD1}">
+                          <a14:hiddenFill xmlns:a14="http://schemas.microsoft.com/office/drawing/2010/main">
+                            <a:solidFill>
+                              <a:srgbClr val="FFFFFF"/>
+                            </a:solidFill>
+                          </a14:hiddenFill>
+                        </a:ext>
+                        <a:ext uri="{91240B29-F687-4F45-9708-019B960494DF}">
+                          <a14:hiddenLine xmlns:a14="http://schemas.microsoft.com/office/drawing/2010/main" w="9525">
+                            <a:solidFill>
+                              <a:srgbClr val="000000"/>
+                            </a:solidFill>
+                            <a:miter lim="800000"/>
+                            <a:headEnd/>
+                            <a:tailEnd/>
+                          </a14:hiddenLine>
+                        </a:ext>
+                      </a:extLst>
+                    </wps:spPr>
+                    <wps:txbx>
+                      <w:txbxContent>
+                        <w:p>
+                          <w:pPr>
+                            <w:spacing w:before="10"/>
+                            <w:ind w:left="60"/>
+                            <w:rPr>
+                              <w:sz w:val="24"/>
+                            </w:rPr>
+                          </w:pPr>
+                          <w:r>
+                            <w:fldChar w:fldCharType="begin"/>
+                          </w:r>
+                          <w:r>
+                            <w:rPr>
+                              <w:sz w:val="24"/>
+                            </w:rPr>
+                            <w:instrText xml:space="preserve"> PAGE  \* ROMAN </w:instrText>
+                          </w:r>
+                          <w:r>
+                            <w:fldChar w:fldCharType="separate"/>
+                          </w:r>
+                          <w:r>
+                            <w:t>VI</w:t>
+                          </w:r>
+                          <w:r>
+                            <w:fldChar w:fldCharType="end"/>
+                          </w:r>
+                        </w:p>
+                      </w:txbxContent>
+                    </wps:txbx>
+                    <wps:bodyPr rot="0" vert="horz" wrap="square" lIns="0" tIns="0" rIns="0" bIns="0" anchor="t" anchorCtr="0" upright="1">
+                      <a:noAutofit/>
+                    </wps:bodyPr>
+                  </wps:wsp>
+                </a:graphicData>
+              </a:graphic>
+              <wp14:sizeRelH relativeFrom="page">
+                <wp14:pctWidth>0</wp14:pctWidth>
+              </wp14:sizeRelH>
+              <wp14:sizeRelV relativeFrom="page">
+                <wp14:pctHeight>0</wp14:pctHeight>
+              </wp14:sizeRelV>
+            </wp:anchor>
+          </w:drawing>
+        </mc:Choice>
+        <mc:Fallback>
+          <w:pict>
+            <v:shapetype w14:anchorId="12AF5336" id="_x0000_t202" coordsize="21600,21600" o:spt="202" path="m,l,21600r21600,l21600,xe">
+              <v:stroke joinstyle="miter"/>
+              <v:path gradientshapeok="t" o:connecttype="rect"/>
+            </v:shapetype>
+            <v:shape id="Text Box 1" o:spid="_x0000_s1026" type="#_x0000_t202" style="position:absolute;margin-left:321.05pt;margin-top:778.15pt;width:18.9pt;height:15.3pt;z-index:-251658752;visibility:visible;mso-wrap-style:square;mso-width-percent:0;mso-height-percent:0;mso-wrap-distance-left:9pt;mso-wrap-distance-top:0;mso-wrap-distance-right:9pt;mso-wrap-distance-bottom:0;mso-position-horizontal:absolute;mso-position-horizontal-relative:page;mso-position-vertical:absolute;mso-position-vertical-relative:page;mso-width-percent:0;mso-height-percent:0;mso-width-relative:page;mso-height-relative:page;v-text-anchor:top" o:gfxdata="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" filled="f" stroked="f">
+              <v:textbox inset="0,0,0,0">
+                <w:txbxContent>
+                  <w:p>
+                    <w:pPr>
+                      <w:spacing w:before="10"/>
+                      <w:ind w:left="60"/>
+                      <w:rPr>
+                        <w:sz w:val="24"/>
+                      </w:rPr>
+                    </w:pPr>
+                    <w:r>
+                      <w:fldChar w:fldCharType="begin"/>
+                    </w:r>
+                    <w:r>
+                      <w:rPr>
+                        <w:sz w:val="24"/>
+                      </w:rPr>
+                      <w:instrText xml:space="preserve"> PAGE  \* ROMAN </w:instrText>
+                    </w:r>
+                    <w:r>
+                      <w:fldChar w:fldCharType="separate"/>
+                    </w:r>
+                    <w:r>
+                      <w:t>VI</w:t>
+                    </w:r>
+                    <w:r>
+                      <w:fldChar w:fldCharType="end"/>
+                    </w:r>
+                  </w:p>
+                </w:txbxContent>
+              </v:textbox>
+              <w10:wrap anchorx="page" anchory="page"/>
+            </v:shape>
+          </w:pict>
+        </mc:Fallback>
+      </mc:AlternateContent>
     </w:r>
   </w:p>
 </w:ftr>
@@ -5604,7 +6117,6 @@
       <w:lvlJc w:val="left"/>
       <w:pPr>
         <w:ind w:left="811" w:hanging="332"/>
-        <w:jc w:val="left"/>
       </w:pPr>
       <w:rPr>
         <w:rFonts w:hint="default"/>
@@ -5618,7 +6130,6 @@
       <w:lvlJc w:val="left"/>
       <w:pPr>
         <w:ind w:left="811" w:hanging="332"/>
-        <w:jc w:val="left"/>
       </w:pPr>
       <w:rPr>
         <w:rFonts w:ascii="Times New Roman" w:eastAsia="Times New Roman" w:hAnsi="Times New Roman" w:cs="Times New Roman" w:hint="default"/>
@@ -5635,7 +6146,6 @@
       <w:lvlJc w:val="left"/>
       <w:pPr>
         <w:ind w:left="1678" w:hanging="721"/>
-        <w:jc w:val="left"/>
       </w:pPr>
       <w:rPr>
         <w:rFonts w:ascii="Times New Roman" w:eastAsia="Times New Roman" w:hAnsi="Times New Roman" w:cs="Times New Roman" w:hint="default"/>
@@ -5729,7 +6239,6 @@
       <w:lvlJc w:val="left"/>
       <w:pPr>
         <w:ind w:left="811" w:hanging="332"/>
-        <w:jc w:val="left"/>
       </w:pPr>
       <w:rPr>
         <w:rFonts w:hint="default"/>
@@ -5743,7 +6252,6 @@
       <w:lvlJc w:val="left"/>
       <w:pPr>
         <w:ind w:left="811" w:hanging="332"/>
-        <w:jc w:val="left"/>
       </w:pPr>
       <w:rPr>
         <w:rFonts w:ascii="Times New Roman" w:eastAsia="Times New Roman" w:hAnsi="Times New Roman" w:cs="Times New Roman" w:hint="default"/>
@@ -5760,7 +6268,6 @@
       <w:lvlJc w:val="left"/>
       <w:pPr>
         <w:ind w:left="1697" w:hanging="498"/>
-        <w:jc w:val="left"/>
       </w:pPr>
       <w:rPr>
         <w:rFonts w:ascii="Times New Roman" w:eastAsia="Times New Roman" w:hAnsi="Times New Roman" w:cs="Times New Roman" w:hint="default"/>
@@ -5854,7 +6361,6 @@
       <w:lvlJc w:val="left"/>
       <w:pPr>
         <w:ind w:left="720" w:hanging="240"/>
-        <w:jc w:val="left"/>
       </w:pPr>
       <w:rPr>
         <w:rFonts w:ascii="Times New Roman" w:eastAsia="Times New Roman" w:hAnsi="Times New Roman" w:cs="Times New Roman" w:hint="default"/>
@@ -5974,7 +6480,6 @@
       <w:lvlJc w:val="left"/>
       <w:pPr>
         <w:ind w:left="811" w:hanging="332"/>
-        <w:jc w:val="left"/>
       </w:pPr>
       <w:rPr>
         <w:rFonts w:hint="default"/>
@@ -5988,7 +6493,6 @@
       <w:lvlJc w:val="left"/>
       <w:pPr>
         <w:ind w:left="811" w:hanging="332"/>
-        <w:jc w:val="left"/>
       </w:pPr>
       <w:rPr>
         <w:rFonts w:ascii="Times New Roman" w:eastAsia="Times New Roman" w:hAnsi="Times New Roman" w:cs="Times New Roman" w:hint="default"/>
@@ -6005,7 +6509,6 @@
       <w:lvlJc w:val="left"/>
       <w:pPr>
         <w:ind w:left="1695" w:hanging="495"/>
-        <w:jc w:val="left"/>
       </w:pPr>
       <w:rPr>
         <w:rFonts w:ascii="Times New Roman" w:eastAsia="Times New Roman" w:hAnsi="Times New Roman" w:cs="Times New Roman" w:hint="default"/>
@@ -6099,7 +6602,6 @@
       <w:lvlJc w:val="left"/>
       <w:pPr>
         <w:ind w:left="1697" w:hanging="498"/>
-        <w:jc w:val="left"/>
       </w:pPr>
       <w:rPr>
         <w:rFonts w:hint="default"/>
@@ -6113,7 +6615,6 @@
       <w:lvlJc w:val="left"/>
       <w:pPr>
         <w:ind w:left="1697" w:hanging="498"/>
-        <w:jc w:val="left"/>
       </w:pPr>
       <w:rPr>
         <w:rFonts w:hint="default"/>
@@ -6127,7 +6628,6 @@
       <w:lvlJc w:val="left"/>
       <w:pPr>
         <w:ind w:left="1697" w:hanging="498"/>
-        <w:jc w:val="left"/>
       </w:pPr>
       <w:rPr>
         <w:rFonts w:ascii="Times New Roman" w:eastAsia="Times New Roman" w:hAnsi="Times New Roman" w:cs="Times New Roman" w:hint="default"/>
@@ -6221,7 +6721,6 @@
       <w:lvlJc w:val="left"/>
       <w:pPr>
         <w:ind w:left="811" w:hanging="332"/>
-        <w:jc w:val="left"/>
       </w:pPr>
       <w:rPr>
         <w:rFonts w:hint="default"/>
@@ -6235,7 +6734,6 @@
       <w:lvlJc w:val="left"/>
       <w:pPr>
         <w:ind w:left="811" w:hanging="332"/>
-        <w:jc w:val="left"/>
       </w:pPr>
       <w:rPr>
         <w:rFonts w:ascii="Times New Roman" w:eastAsia="Times New Roman" w:hAnsi="Times New Roman" w:cs="Times New Roman" w:hint="default"/>
@@ -6252,7 +6750,6 @@
       <w:lvlJc w:val="left"/>
       <w:pPr>
         <w:ind w:left="1697" w:hanging="498"/>
-        <w:jc w:val="left"/>
       </w:pPr>
       <w:rPr>
         <w:rFonts w:ascii="Times New Roman" w:eastAsia="Times New Roman" w:hAnsi="Times New Roman" w:cs="Times New Roman" w:hint="default"/>
@@ -6346,7 +6843,6 @@
       <w:lvlJc w:val="left"/>
       <w:pPr>
         <w:ind w:left="906" w:hanging="246"/>
-        <w:jc w:val="left"/>
       </w:pPr>
       <w:rPr>
         <w:rFonts w:ascii="Times New Roman" w:eastAsia="Times New Roman" w:hAnsi="Times New Roman" w:cs="Times New Roman" w:hint="default"/>
@@ -6466,7 +6962,6 @@
       <w:lvlJc w:val="left"/>
       <w:pPr>
         <w:ind w:left="811" w:hanging="332"/>
-        <w:jc w:val="left"/>
       </w:pPr>
       <w:rPr>
         <w:rFonts w:hint="default"/>
@@ -6480,7 +6975,6 @@
       <w:lvlJc w:val="left"/>
       <w:pPr>
         <w:ind w:left="811" w:hanging="332"/>
-        <w:jc w:val="left"/>
       </w:pPr>
       <w:rPr>
         <w:rFonts w:ascii="Times New Roman" w:eastAsia="Times New Roman" w:hAnsi="Times New Roman" w:cs="Times New Roman" w:hint="default"/>
@@ -6586,7 +7080,6 @@
       <w:lvlJc w:val="left"/>
       <w:pPr>
         <w:ind w:left="811" w:hanging="332"/>
-        <w:jc w:val="left"/>
       </w:pPr>
       <w:rPr>
         <w:rFonts w:hint="default"/>
@@ -6600,7 +7093,6 @@
       <w:lvlJc w:val="left"/>
       <w:pPr>
         <w:ind w:left="811" w:hanging="332"/>
-        <w:jc w:val="left"/>
       </w:pPr>
       <w:rPr>
         <w:rFonts w:hint="default"/>
@@ -7130,6 +7622,7 @@
   <w:style w:type="paragraph" w:styleId="Heading1">
     <w:name w:val="heading 1"/>
     <w:basedOn w:val="Normal"/>
+    <w:link w:val="Heading1Char"/>
     <w:uiPriority w:val="9"/>
     <w:qFormat/>
     <w:pPr>
@@ -7192,6 +7685,7 @@
   <w:style w:type="paragraph" w:styleId="BodyText">
     <w:name w:val="Body Text"/>
     <w:basedOn w:val="Normal"/>
+    <w:link w:val="BodyTextChar"/>
     <w:uiPriority w:val="1"/>
     <w:qFormat/>
     <w:rPr>
@@ -7236,6 +7730,96 @@
     <w:pPr>
       <w:spacing w:line="339" w:lineRule="exact"/>
     </w:pPr>
+  </w:style>
+  <w:style w:type="character" w:customStyle="1" w:styleId="Heading1Char">
+    <w:name w:val="Heading 1 Char"/>
+    <w:basedOn w:val="DefaultParagraphFont"/>
+    <w:link w:val="Heading1"/>
+    <w:uiPriority w:val="9"/>
+    <w:rsid w:val="00BC0491"/>
+    <w:rPr>
+      <w:rFonts w:ascii="Times New Roman" w:eastAsia="Times New Roman" w:hAnsi="Times New Roman" w:cs="Times New Roman"/>
+      <w:b/>
+      <w:bCs/>
+      <w:sz w:val="32"/>
+      <w:szCs w:val="32"/>
+    </w:rPr>
+  </w:style>
+  <w:style w:type="character" w:customStyle="1" w:styleId="BodyTextChar">
+    <w:name w:val="Body Text Char"/>
+    <w:basedOn w:val="DefaultParagraphFont"/>
+    <w:link w:val="BodyText"/>
+    <w:uiPriority w:val="1"/>
+    <w:rsid w:val="00BC0491"/>
+    <w:rPr>
+      <w:rFonts w:ascii="Times New Roman" w:eastAsia="Times New Roman" w:hAnsi="Times New Roman" w:cs="Times New Roman"/>
+      <w:i/>
+      <w:iCs/>
+      <w:sz w:val="28"/>
+      <w:szCs w:val="28"/>
+    </w:rPr>
+  </w:style>
+  <w:style w:type="table" w:styleId="TableGrid">
+    <w:name w:val="Table Grid"/>
+    <w:basedOn w:val="TableNormal"/>
+    <w:uiPriority w:val="39"/>
+    <w:rsid w:val="00BC0491"/>
+    <w:tblPr>
+      <w:tblBorders>
+        <w:top w:val="single" w:sz="4" w:space="0" w:color="auto"/>
+        <w:left w:val="single" w:sz="4" w:space="0" w:color="auto"/>
+        <w:bottom w:val="single" w:sz="4" w:space="0" w:color="auto"/>
+        <w:right w:val="single" w:sz="4" w:space="0" w:color="auto"/>
+        <w:insideH w:val="single" w:sz="4" w:space="0" w:color="auto"/>
+        <w:insideV w:val="single" w:sz="4" w:space="0" w:color="auto"/>
+      </w:tblBorders>
+    </w:tblPr>
+  </w:style>
+  <w:style w:type="table" w:styleId="PlainTable4">
+    <w:name w:val="Plain Table 4"/>
+    <w:basedOn w:val="TableNormal"/>
+    <w:uiPriority w:val="44"/>
+    <w:rsid w:val="0091498A"/>
+    <w:tblPr>
+      <w:tblStyleRowBandSize w:val="1"/>
+      <w:tblStyleColBandSize w:val="1"/>
+    </w:tblPr>
+    <w:tblStylePr w:type="firstRow">
+      <w:rPr>
+        <w:b/>
+        <w:bCs/>
+      </w:rPr>
+    </w:tblStylePr>
+    <w:tblStylePr w:type="lastRow">
+      <w:rPr>
+        <w:b/>
+        <w:bCs/>
+      </w:rPr>
+    </w:tblStylePr>
+    <w:tblStylePr w:type="firstCol">
+      <w:rPr>
+        <w:b/>
+        <w:bCs/>
+      </w:rPr>
+    </w:tblStylePr>
+    <w:tblStylePr w:type="lastCol">
+      <w:rPr>
+        <w:b/>
+        <w:bCs/>
+      </w:rPr>
+    </w:tblStylePr>
+    <w:tblStylePr w:type="band1Vert">
+      <w:tblPr/>
+      <w:tcPr>
+        <w:shd w:val="clear" w:color="auto" w:fill="F2F2F2" w:themeFill="background1" w:themeFillShade="F2"/>
+      </w:tcPr>
+    </w:tblStylePr>
+    <w:tblStylePr w:type="band1Horz">
+      <w:tblPr/>
+      <w:tcPr>
+        <w:shd w:val="clear" w:color="auto" w:fill="F2F2F2" w:themeFill="background1" w:themeFillShade="F2"/>
+      </w:tcPr>
+    </w:tblStylePr>
   </w:style>
 </w:styles>
 </file>
@@ -7521,4 +8105,16 @@
   <a:objectDefaults/>
   <a:extraClrSchemeLst/>
 </a:theme>
+</file>
+
+<file path=customXml/item1.xml><?xml version="1.0" encoding="utf-8"?>
+<b:Sources xmlns:b="http://schemas.openxmlformats.org/officeDocument/2006/bibliography" xmlns="http://schemas.openxmlformats.org/officeDocument/2006/bibliography" SelectedStyle="\APASixthEditionOfficeOnline.xsl" StyleName="APA" Version="6"/>
+</file>
+
+<file path=customXml/itemProps1.xml><?xml version="1.0" encoding="utf-8"?>
+<ds:datastoreItem xmlns:ds="http://schemas.openxmlformats.org/officeDocument/2006/customXml" ds:itemID="{15A8D251-AE3D-49C5-AEDF-5ECA05A1259B}">
+  <ds:schemaRefs>
+    <ds:schemaRef ds:uri="http://schemas.openxmlformats.org/officeDocument/2006/bibliography"/>
+  </ds:schemaRefs>
+</ds:datastoreItem>
 </file>
</xml_diff>

<commit_message>
change by amitsir ~~by Sahil
</commit_message>
<xml_diff>
--- a/Docs/1.Proejct Report Sample - Index and Other pages.docx
+++ b/Docs/1.Proejct Report Sample - Index and Other pages.docx
@@ -739,7 +739,7 @@
     <w:p>
       <w:pPr>
         <w:spacing w:before="268" w:line="480" w:lineRule="auto"/>
-        <w:ind w:left="2460" w:right="3363"/>
+        <w:ind w:left="2460" w:right="3363" w:hanging="192"/>
         <w:jc w:val="center"/>
         <w:rPr>
           <w:sz w:val="24"/>
@@ -767,17 +767,22 @@
         <w:rPr>
           <w:sz w:val="24"/>
         </w:rPr>
-        <w:t>POLYTECHNIC, AHMEDABAD</w:t>
-      </w:r>
-      <w:r>
-        <w:rPr>
-          <w:sz w:val="24"/>
-        </w:rPr>
-        <w:t xml:space="preserve"> </w:t>
-      </w:r>
-      <w:r>
-        <w:rPr>
-          <w:spacing w:val="-57"/>
+        <w:t>POLYTECHNIC,</w:t>
+      </w:r>
+      <w:r>
+        <w:rPr>
+          <w:sz w:val="24"/>
+        </w:rPr>
+        <w:t xml:space="preserve"> </w:t>
+      </w:r>
+      <w:r>
+        <w:rPr>
+          <w:sz w:val="24"/>
+        </w:rPr>
+        <w:t>AHMEDABAD</w:t>
+      </w:r>
+      <w:r>
+        <w:rPr>
           <w:sz w:val="24"/>
         </w:rPr>
         <w:t xml:space="preserve"> </w:t>
@@ -868,7 +873,7 @@
     <w:p>
       <w:pPr>
         <w:spacing w:before="158" w:line="362" w:lineRule="auto"/>
-        <w:ind w:left="2552" w:right="2155" w:firstLine="283"/>
+        <w:ind w:left="2880" w:right="2155" w:hanging="186"/>
         <w:jc w:val="center"/>
         <w:rPr>
           <w:sz w:val="28"/>
@@ -890,23 +895,7 @@
         <w:rPr>
           <w:sz w:val="28"/>
         </w:rPr>
-        <w:t xml:space="preserve">POLYTECHNIC, </w:t>
-      </w:r>
-    </w:p>
-    <w:p>
-      <w:pPr>
-        <w:spacing w:before="158" w:line="362" w:lineRule="auto"/>
-        <w:ind w:left="2552" w:right="2155" w:firstLine="283"/>
-        <w:jc w:val="center"/>
-        <w:rPr>
-          <w:sz w:val="28"/>
-        </w:rPr>
-      </w:pPr>
-      <w:r>
-        <w:rPr>
-          <w:sz w:val="28"/>
-        </w:rPr>
-        <w:t>AHMEDABAD</w:t>
+        <w:t>POLYTECHNIC, AHMEDABAD</w:t>
       </w:r>
       <w:r>
         <w:rPr>
@@ -921,6 +910,13 @@
           <w:sz w:val="28"/>
         </w:rPr>
         <w:t xml:space="preserve">                                               </w:t>
+      </w:r>
+      <w:r>
+        <w:rPr>
+          <w:spacing w:val="-67"/>
+          <w:sz w:val="28"/>
+        </w:rPr>
+        <w:t xml:space="preserve">                                                      </w:t>
       </w:r>
       <w:r>
         <w:rPr>
@@ -1904,21 +1900,16 @@
     </w:p>
     <w:p>
       <w:pPr>
-        <w:pStyle w:val="BodyText"/>
-        <w:spacing w:before="3"/>
-        <w:rPr>
-          <w:i w:val="0"/>
-        </w:rPr>
-      </w:pPr>
-    </w:p>
-    <w:p>
-      <w:pPr>
         <w:pStyle w:val="Heading2"/>
         <w:tabs>
           <w:tab w:val="left" w:pos="6241"/>
         </w:tabs>
         <w:spacing w:before="89"/>
-      </w:pPr>
+        <w:ind w:left="0"/>
+      </w:pPr>
+      <w:r>
+        <w:t xml:space="preserve">         </w:t>
+      </w:r>
       <w:r>
         <w:t>Institute</w:t>
       </w:r>

</xml_diff>